<commit_message>
- Update url to api functions.
</commit_message>
<xml_diff>
--- a/002 - DOCUMENT/API Documentation/draft/patient_api_endpoints_heartbeat.docx
+++ b/002 - DOCUMENT/API Documentation/draft/patient_api_endpoints_heartbeat.docx
@@ -224,6 +224,17 @@
                 <w:szCs w:val="20"/>
               </w:rPr>
             </w:pPr>
+            <w:r>
+              <w:rPr>
+                <w:rFonts w:ascii="Consolas" w:hAnsi="Consolas" w:cs="Consolas"/>
+                <w:color w:val="A31515"/>
+                <w:sz w:val="19"/>
+                <w:szCs w:val="19"/>
+                <w:highlight w:val="white"/>
+                <w:lang w:val="vi-VN"/>
+              </w:rPr>
+              <w:t>api/heartbeat</w:t>
+            </w:r>
           </w:p>
         </w:tc>
       </w:tr>
@@ -361,7 +372,6 @@
                 <w:szCs w:val="20"/>
               </w:rPr>
             </w:pPr>
-            <w:bookmarkStart w:id="0" w:name="_GoBack" w:colFirst="1" w:colLast="1"/>
             <w:r>
               <w:rPr>
                 <w:rFonts w:ascii="Times New Roman" w:hAnsi="Times New Roman" w:cs="Times New Roman"/>
@@ -913,7 +923,6 @@
           </w:p>
         </w:tc>
       </w:tr>
-      <w:bookmarkEnd w:id="0"/>
     </w:tbl>
     <w:p>
       <w:pPr>
@@ -2218,6 +2227,17 @@
                 <w:szCs w:val="20"/>
               </w:rPr>
             </w:pPr>
+            <w:r>
+              <w:rPr>
+                <w:rFonts w:ascii="Consolas" w:hAnsi="Consolas" w:cs="Consolas"/>
+                <w:color w:val="A31515"/>
+                <w:sz w:val="19"/>
+                <w:szCs w:val="19"/>
+                <w:highlight w:val="white"/>
+                <w:lang w:val="vi-VN"/>
+              </w:rPr>
+              <w:t>api/heartbeat</w:t>
+            </w:r>
           </w:p>
         </w:tc>
       </w:tr>
@@ -4478,6 +4498,17 @@
                 <w:szCs w:val="20"/>
               </w:rPr>
             </w:pPr>
+            <w:r>
+              <w:rPr>
+                <w:rFonts w:ascii="Consolas" w:hAnsi="Consolas" w:cs="Consolas"/>
+                <w:color w:val="A31515"/>
+                <w:sz w:val="19"/>
+                <w:szCs w:val="19"/>
+                <w:highlight w:val="white"/>
+                <w:lang w:val="vi-VN"/>
+              </w:rPr>
+              <w:t>api/heartbeat</w:t>
+            </w:r>
           </w:p>
         </w:tc>
       </w:tr>
@@ -6463,6 +6494,17 @@
                 <w:szCs w:val="20"/>
               </w:rPr>
             </w:pPr>
+            <w:r>
+              <w:rPr>
+                <w:rFonts w:ascii="Consolas" w:hAnsi="Consolas" w:cs="Consolas"/>
+                <w:color w:val="A31515"/>
+                <w:sz w:val="19"/>
+                <w:szCs w:val="19"/>
+                <w:highlight w:val="white"/>
+                <w:lang w:val="vi-VN"/>
+              </w:rPr>
+              <w:t>api/heartbeat</w:t>
+            </w:r>
           </w:p>
         </w:tc>
       </w:tr>
@@ -8329,11 +8371,11 @@
         <w:tblLook w:val="04A0" w:firstRow="1" w:lastRow="0" w:firstColumn="1" w:lastColumn="0" w:noHBand="0" w:noVBand="1"/>
       </w:tblPr>
       <w:tblGrid>
-        <w:gridCol w:w="1563"/>
-        <w:gridCol w:w="800"/>
+        <w:gridCol w:w="1564"/>
+        <w:gridCol w:w="784"/>
         <w:gridCol w:w="985"/>
-        <w:gridCol w:w="1094"/>
-        <w:gridCol w:w="6473"/>
+        <w:gridCol w:w="1096"/>
+        <w:gridCol w:w="6486"/>
       </w:tblGrid>
       <w:tr>
         <w:tc>
@@ -8446,6 +8488,28 @@
                 <w:szCs w:val="20"/>
               </w:rPr>
             </w:pPr>
+            <w:r>
+              <w:rPr>
+                <w:rFonts w:ascii="Consolas" w:hAnsi="Consolas" w:cs="Consolas"/>
+                <w:color w:val="A31515"/>
+                <w:sz w:val="19"/>
+                <w:szCs w:val="19"/>
+                <w:highlight w:val="white"/>
+                <w:lang w:val="vi-VN"/>
+              </w:rPr>
+              <w:t>api/heartbeat</w:t>
+            </w:r>
+            <w:r>
+              <w:rPr>
+                <w:rFonts w:ascii="Consolas" w:hAnsi="Consolas" w:cs="Consolas"/>
+                <w:color w:val="A31515"/>
+                <w:sz w:val="19"/>
+                <w:szCs w:val="19"/>
+              </w:rPr>
+              <w:t>/filter</w:t>
+            </w:r>
+            <w:bookmarkStart w:id="0" w:name="_GoBack"/>
+            <w:bookmarkEnd w:id="0"/>
           </w:p>
         </w:tc>
       </w:tr>

</xml_diff>

<commit_message>
- Added returned result to api.
</commit_message>
<xml_diff>
--- a/002 - DOCUMENT/API Documentation/draft/patient_api_endpoints_heartbeat.docx
+++ b/002 - DOCUMENT/API Documentation/draft/patient_api_endpoints_heartbeat.docx
@@ -810,6 +810,148 @@
                 <w:sz w:val="20"/>
                 <w:szCs w:val="20"/>
               </w:rPr>
+              <w:t>Time</w:t>
+            </w:r>
+          </w:p>
+        </w:tc>
+        <w:tc>
+          <w:tcPr>
+            <w:tcW w:w="1116" w:type="dxa"/>
+            <w:shd w:val="clear" w:color="auto" w:fill="auto"/>
+            <w:vAlign w:val="center"/>
+          </w:tcPr>
+          <w:p>
+            <w:pPr>
+              <w:pStyle w:val="ListParagraph"/>
+              <w:ind w:left="0"/>
+              <w:jc w:val="center"/>
+              <w:rPr>
+                <w:rFonts w:ascii="Times New Roman" w:hAnsi="Times New Roman" w:cs="Times New Roman"/>
+                <w:color w:val="000000" w:themeColor="text1"/>
+                <w:sz w:val="20"/>
+                <w:szCs w:val="20"/>
+              </w:rPr>
+            </w:pPr>
+            <w:r>
+              <w:rPr>
+                <w:rFonts w:ascii="Times New Roman" w:hAnsi="Times New Roman" w:cs="Times New Roman"/>
+                <w:color w:val="000000" w:themeColor="text1"/>
+                <w:sz w:val="20"/>
+                <w:szCs w:val="20"/>
+              </w:rPr>
+              <w:t>double</w:t>
+            </w:r>
+          </w:p>
+        </w:tc>
+        <w:tc>
+          <w:tcPr>
+            <w:tcW w:w="6842" w:type="dxa"/>
+            <w:shd w:val="clear" w:color="auto" w:fill="auto"/>
+          </w:tcPr>
+          <w:p>
+            <w:pPr>
+              <w:rPr>
+                <w:rFonts w:ascii="Times New Roman" w:hAnsi="Times New Roman" w:cs="Times New Roman"/>
+                <w:color w:val="000000" w:themeColor="text1"/>
+                <w:sz w:val="20"/>
+                <w:szCs w:val="20"/>
+              </w:rPr>
+            </w:pPr>
+            <w:r>
+              <w:rPr>
+                <w:rFonts w:ascii="Times New Roman" w:hAnsi="Times New Roman" w:cs="Times New Roman"/>
+                <w:color w:val="000000" w:themeColor="text1"/>
+                <w:sz w:val="20"/>
+                <w:szCs w:val="20"/>
+              </w:rPr>
+              <w:t>Time when measurement was done.</w:t>
+            </w:r>
+          </w:p>
+          <w:p>
+            <w:pPr>
+              <w:pStyle w:val="ListParagraph"/>
+              <w:numPr>
+                <w:ilvl w:val="0"/>
+                <w:numId w:val="45"/>
+              </w:numPr>
+              <w:rPr>
+                <w:rFonts w:ascii="Times New Roman" w:hAnsi="Times New Roman" w:cs="Times New Roman"/>
+                <w:b/>
+                <w:color w:val="000000" w:themeColor="text1"/>
+                <w:sz w:val="20"/>
+                <w:szCs w:val="20"/>
+              </w:rPr>
+            </w:pPr>
+            <w:r>
+              <w:rPr>
+                <w:rFonts w:ascii="Times New Roman" w:hAnsi="Times New Roman" w:cs="Times New Roman"/>
+                <w:b/>
+                <w:color w:val="000000" w:themeColor="text1"/>
+                <w:sz w:val="20"/>
+                <w:szCs w:val="20"/>
+              </w:rPr>
+              <w:t>Year &gt; 1916</w:t>
+            </w:r>
+          </w:p>
+        </w:tc>
+      </w:tr>
+      <w:tr>
+        <w:tc>
+          <w:tcPr>
+            <w:tcW w:w="1601" w:type="dxa"/>
+            <w:shd w:val="clear" w:color="auto" w:fill="auto"/>
+            <w:vAlign w:val="center"/>
+          </w:tcPr>
+          <w:p>
+            <w:pPr>
+              <w:pStyle w:val="ListParagraph"/>
+              <w:ind w:left="0"/>
+              <w:jc w:val="center"/>
+              <w:rPr>
+                <w:rFonts w:ascii="Times New Roman" w:hAnsi="Times New Roman" w:cs="Times New Roman"/>
+                <w:color w:val="000000" w:themeColor="text1"/>
+                <w:sz w:val="20"/>
+                <w:szCs w:val="20"/>
+              </w:rPr>
+            </w:pPr>
+            <w:r>
+              <w:rPr>
+                <w:rFonts w:ascii="Times New Roman" w:hAnsi="Times New Roman" w:cs="Times New Roman"/>
+                <w:color w:val="000000" w:themeColor="text1"/>
+                <w:sz w:val="20"/>
+                <w:szCs w:val="20"/>
+              </w:rPr>
+              <w:t>BODY</w:t>
+            </w:r>
+          </w:p>
+        </w:tc>
+        <w:tc>
+          <w:tcPr>
+            <w:tcW w:w="1356" w:type="dxa"/>
+            <w:gridSpan w:val="2"/>
+            <w:shd w:val="clear" w:color="auto" w:fill="auto"/>
+            <w:vAlign w:val="center"/>
+          </w:tcPr>
+          <w:p>
+            <w:pPr>
+              <w:pStyle w:val="ListParagraph"/>
+              <w:ind w:left="0"/>
+              <w:rPr>
+                <w:rFonts w:ascii="Times New Roman" w:hAnsi="Times New Roman" w:cs="Times New Roman"/>
+                <w:b/>
+                <w:color w:val="000000" w:themeColor="text1"/>
+                <w:sz w:val="20"/>
+                <w:szCs w:val="20"/>
+              </w:rPr>
+            </w:pPr>
+            <w:r>
+              <w:rPr>
+                <w:rFonts w:ascii="Times New Roman" w:hAnsi="Times New Roman" w:cs="Times New Roman"/>
+                <w:b/>
+                <w:color w:val="000000" w:themeColor="text1"/>
+                <w:sz w:val="20"/>
+                <w:szCs w:val="20"/>
+              </w:rPr>
               <w:t>Note</w:t>
             </w:r>
           </w:p>
@@ -1085,12 +1227,363 @@
               <w:autoSpaceDN w:val="0"/>
               <w:adjustRightInd w:val="0"/>
               <w:rPr>
-                <w:rFonts w:ascii="Times New Roman" w:hAnsi="Times New Roman" w:cs="Times New Roman"/>
-                <w:color w:val="000000" w:themeColor="text1"/>
-                <w:sz w:val="20"/>
-                <w:szCs w:val="20"/>
-              </w:rPr>
-            </w:pPr>
+                <w:rFonts w:ascii="Consolas" w:hAnsi="Consolas" w:cs="Consolas"/>
+                <w:color w:val="000000"/>
+                <w:sz w:val="19"/>
+                <w:szCs w:val="19"/>
+                <w:highlight w:val="white"/>
+                <w:lang w:val="vi-VN"/>
+              </w:rPr>
+            </w:pPr>
+            <w:r>
+              <w:rPr>
+                <w:rFonts w:ascii="Consolas" w:hAnsi="Consolas" w:cs="Consolas"/>
+                <w:color w:val="000000"/>
+                <w:sz w:val="19"/>
+                <w:szCs w:val="19"/>
+                <w:highlight w:val="white"/>
+                <w:lang w:val="vi-VN"/>
+              </w:rPr>
+              <w:t>{</w:t>
+            </w:r>
+          </w:p>
+          <w:p>
+            <w:pPr>
+              <w:autoSpaceDE w:val="0"/>
+              <w:autoSpaceDN w:val="0"/>
+              <w:adjustRightInd w:val="0"/>
+              <w:rPr>
+                <w:rFonts w:ascii="Consolas" w:hAnsi="Consolas" w:cs="Consolas"/>
+                <w:color w:val="000000"/>
+                <w:sz w:val="19"/>
+                <w:szCs w:val="19"/>
+                <w:highlight w:val="white"/>
+                <w:lang w:val="vi-VN"/>
+              </w:rPr>
+            </w:pPr>
+            <w:r>
+              <w:rPr>
+                <w:rFonts w:ascii="Consolas" w:hAnsi="Consolas" w:cs="Consolas"/>
+                <w:color w:val="000000"/>
+                <w:sz w:val="19"/>
+                <w:szCs w:val="19"/>
+                <w:highlight w:val="white"/>
+                <w:lang w:val="vi-VN"/>
+              </w:rPr>
+              <w:t xml:space="preserve">  </w:t>
+            </w:r>
+            <w:r>
+              <w:rPr>
+                <w:rFonts w:ascii="Consolas" w:hAnsi="Consolas" w:cs="Consolas"/>
+                <w:color w:val="2E75B6"/>
+                <w:sz w:val="19"/>
+                <w:szCs w:val="19"/>
+                <w:highlight w:val="white"/>
+                <w:lang w:val="vi-VN"/>
+              </w:rPr>
+              <w:t>"Heartbeat"</w:t>
+            </w:r>
+            <w:r>
+              <w:rPr>
+                <w:rFonts w:ascii="Consolas" w:hAnsi="Consolas" w:cs="Consolas"/>
+                <w:color w:val="000000"/>
+                <w:sz w:val="19"/>
+                <w:szCs w:val="19"/>
+                <w:highlight w:val="white"/>
+                <w:lang w:val="vi-VN"/>
+              </w:rPr>
+              <w:t>: {</w:t>
+            </w:r>
+          </w:p>
+          <w:p>
+            <w:pPr>
+              <w:autoSpaceDE w:val="0"/>
+              <w:autoSpaceDN w:val="0"/>
+              <w:adjustRightInd w:val="0"/>
+              <w:rPr>
+                <w:rFonts w:ascii="Consolas" w:hAnsi="Consolas" w:cs="Consolas"/>
+                <w:color w:val="000000"/>
+                <w:sz w:val="19"/>
+                <w:szCs w:val="19"/>
+                <w:highlight w:val="white"/>
+                <w:lang w:val="vi-VN"/>
+              </w:rPr>
+            </w:pPr>
+            <w:r>
+              <w:rPr>
+                <w:rFonts w:ascii="Consolas" w:hAnsi="Consolas" w:cs="Consolas"/>
+                <w:color w:val="000000"/>
+                <w:sz w:val="19"/>
+                <w:szCs w:val="19"/>
+                <w:highlight w:val="white"/>
+                <w:lang w:val="vi-VN"/>
+              </w:rPr>
+              <w:t xml:space="preserve">    </w:t>
+            </w:r>
+            <w:r>
+              <w:rPr>
+                <w:rFonts w:ascii="Consolas" w:hAnsi="Consolas" w:cs="Consolas"/>
+                <w:color w:val="2E75B6"/>
+                <w:sz w:val="19"/>
+                <w:szCs w:val="19"/>
+                <w:highlight w:val="white"/>
+                <w:lang w:val="vi-VN"/>
+              </w:rPr>
+              <w:t>"Id"</w:t>
+            </w:r>
+            <w:r>
+              <w:rPr>
+                <w:rFonts w:ascii="Consolas" w:hAnsi="Consolas" w:cs="Consolas"/>
+                <w:color w:val="000000"/>
+                <w:sz w:val="19"/>
+                <w:szCs w:val="19"/>
+                <w:highlight w:val="white"/>
+                <w:lang w:val="vi-VN"/>
+              </w:rPr>
+              <w:t>: 0,</w:t>
+            </w:r>
+          </w:p>
+          <w:p>
+            <w:pPr>
+              <w:autoSpaceDE w:val="0"/>
+              <w:autoSpaceDN w:val="0"/>
+              <w:adjustRightInd w:val="0"/>
+              <w:rPr>
+                <w:rFonts w:ascii="Consolas" w:hAnsi="Consolas" w:cs="Consolas"/>
+                <w:color w:val="000000"/>
+                <w:sz w:val="19"/>
+                <w:szCs w:val="19"/>
+                <w:highlight w:val="white"/>
+                <w:lang w:val="vi-VN"/>
+              </w:rPr>
+            </w:pPr>
+            <w:r>
+              <w:rPr>
+                <w:rFonts w:ascii="Consolas" w:hAnsi="Consolas" w:cs="Consolas"/>
+                <w:color w:val="000000"/>
+                <w:sz w:val="19"/>
+                <w:szCs w:val="19"/>
+                <w:highlight w:val="white"/>
+                <w:lang w:val="vi-VN"/>
+              </w:rPr>
+              <w:t xml:space="preserve">    </w:t>
+            </w:r>
+            <w:r>
+              <w:rPr>
+                <w:rFonts w:ascii="Consolas" w:hAnsi="Consolas" w:cs="Consolas"/>
+                <w:color w:val="2E75B6"/>
+                <w:sz w:val="19"/>
+                <w:szCs w:val="19"/>
+                <w:highlight w:val="white"/>
+                <w:lang w:val="vi-VN"/>
+              </w:rPr>
+              <w:t>"Rate"</w:t>
+            </w:r>
+            <w:r>
+              <w:rPr>
+                <w:rFonts w:ascii="Consolas" w:hAnsi="Consolas" w:cs="Consolas"/>
+                <w:color w:val="000000"/>
+                <w:sz w:val="19"/>
+                <w:szCs w:val="19"/>
+                <w:highlight w:val="white"/>
+                <w:lang w:val="vi-VN"/>
+              </w:rPr>
+              <w:t>: 0,</w:t>
+            </w:r>
+          </w:p>
+          <w:p>
+            <w:pPr>
+              <w:autoSpaceDE w:val="0"/>
+              <w:autoSpaceDN w:val="0"/>
+              <w:adjustRightInd w:val="0"/>
+              <w:rPr>
+                <w:rFonts w:ascii="Consolas" w:hAnsi="Consolas" w:cs="Consolas"/>
+                <w:color w:val="000000"/>
+                <w:sz w:val="19"/>
+                <w:szCs w:val="19"/>
+                <w:highlight w:val="white"/>
+                <w:lang w:val="vi-VN"/>
+              </w:rPr>
+            </w:pPr>
+            <w:r>
+              <w:rPr>
+                <w:rFonts w:ascii="Consolas" w:hAnsi="Consolas" w:cs="Consolas"/>
+                <w:color w:val="000000"/>
+                <w:sz w:val="19"/>
+                <w:szCs w:val="19"/>
+                <w:highlight w:val="white"/>
+                <w:lang w:val="vi-VN"/>
+              </w:rPr>
+              <w:t xml:space="preserve">    </w:t>
+            </w:r>
+            <w:r>
+              <w:rPr>
+                <w:rFonts w:ascii="Consolas" w:hAnsi="Consolas" w:cs="Consolas"/>
+                <w:color w:val="2E75B6"/>
+                <w:sz w:val="19"/>
+                <w:szCs w:val="19"/>
+                <w:highlight w:val="white"/>
+                <w:lang w:val="vi-VN"/>
+              </w:rPr>
+              <w:t>"Time"</w:t>
+            </w:r>
+            <w:r>
+              <w:rPr>
+                <w:rFonts w:ascii="Consolas" w:hAnsi="Consolas" w:cs="Consolas"/>
+                <w:color w:val="000000"/>
+                <w:sz w:val="19"/>
+                <w:szCs w:val="19"/>
+                <w:highlight w:val="white"/>
+                <w:lang w:val="vi-VN"/>
+              </w:rPr>
+              <w:t>: 0,</w:t>
+            </w:r>
+          </w:p>
+          <w:p>
+            <w:pPr>
+              <w:autoSpaceDE w:val="0"/>
+              <w:autoSpaceDN w:val="0"/>
+              <w:adjustRightInd w:val="0"/>
+              <w:rPr>
+                <w:rFonts w:ascii="Consolas" w:hAnsi="Consolas" w:cs="Consolas"/>
+                <w:color w:val="000000"/>
+                <w:sz w:val="19"/>
+                <w:szCs w:val="19"/>
+                <w:highlight w:val="white"/>
+                <w:lang w:val="vi-VN"/>
+              </w:rPr>
+            </w:pPr>
+            <w:r>
+              <w:rPr>
+                <w:rFonts w:ascii="Consolas" w:hAnsi="Consolas" w:cs="Consolas"/>
+                <w:color w:val="000000"/>
+                <w:sz w:val="19"/>
+                <w:szCs w:val="19"/>
+                <w:highlight w:val="white"/>
+                <w:lang w:val="vi-VN"/>
+              </w:rPr>
+              <w:t xml:space="preserve">    </w:t>
+            </w:r>
+            <w:r>
+              <w:rPr>
+                <w:rFonts w:ascii="Consolas" w:hAnsi="Consolas" w:cs="Consolas"/>
+                <w:color w:val="2E75B6"/>
+                <w:sz w:val="19"/>
+                <w:szCs w:val="19"/>
+                <w:highlight w:val="white"/>
+                <w:lang w:val="vi-VN"/>
+              </w:rPr>
+              <w:t>"Note"</w:t>
+            </w:r>
+            <w:r>
+              <w:rPr>
+                <w:rFonts w:ascii="Consolas" w:hAnsi="Consolas" w:cs="Consolas"/>
+                <w:color w:val="000000"/>
+                <w:sz w:val="19"/>
+                <w:szCs w:val="19"/>
+                <w:highlight w:val="white"/>
+                <w:lang w:val="vi-VN"/>
+              </w:rPr>
+              <w:t>: 0,</w:t>
+            </w:r>
+          </w:p>
+          <w:p>
+            <w:pPr>
+              <w:autoSpaceDE w:val="0"/>
+              <w:autoSpaceDN w:val="0"/>
+              <w:adjustRightInd w:val="0"/>
+              <w:rPr>
+                <w:rFonts w:ascii="Consolas" w:hAnsi="Consolas" w:cs="Consolas"/>
+                <w:color w:val="000000"/>
+                <w:sz w:val="19"/>
+                <w:szCs w:val="19"/>
+                <w:highlight w:val="white"/>
+                <w:lang w:val="vi-VN"/>
+              </w:rPr>
+            </w:pPr>
+            <w:r>
+              <w:rPr>
+                <w:rFonts w:ascii="Consolas" w:hAnsi="Consolas" w:cs="Consolas"/>
+                <w:color w:val="000000"/>
+                <w:sz w:val="19"/>
+                <w:szCs w:val="19"/>
+                <w:highlight w:val="white"/>
+                <w:lang w:val="vi-VN"/>
+              </w:rPr>
+              <w:t xml:space="preserve">    </w:t>
+            </w:r>
+            <w:r>
+              <w:rPr>
+                <w:rFonts w:ascii="Consolas" w:hAnsi="Consolas" w:cs="Consolas"/>
+                <w:color w:val="2E75B6"/>
+                <w:sz w:val="19"/>
+                <w:szCs w:val="19"/>
+                <w:highlight w:val="white"/>
+                <w:lang w:val="vi-VN"/>
+              </w:rPr>
+              <w:t>"Created"</w:t>
+            </w:r>
+            <w:r>
+              <w:rPr>
+                <w:rFonts w:ascii="Consolas" w:hAnsi="Consolas" w:cs="Consolas"/>
+                <w:color w:val="000000"/>
+                <w:sz w:val="19"/>
+                <w:szCs w:val="19"/>
+                <w:highlight w:val="white"/>
+                <w:lang w:val="vi-VN"/>
+              </w:rPr>
+              <w:t>: 0</w:t>
+            </w:r>
+          </w:p>
+          <w:p>
+            <w:pPr>
+              <w:autoSpaceDE w:val="0"/>
+              <w:autoSpaceDN w:val="0"/>
+              <w:adjustRightInd w:val="0"/>
+              <w:rPr>
+                <w:rFonts w:ascii="Consolas" w:hAnsi="Consolas" w:cs="Consolas"/>
+                <w:color w:val="000000"/>
+                <w:sz w:val="19"/>
+                <w:szCs w:val="19"/>
+                <w:highlight w:val="white"/>
+                <w:lang w:val="vi-VN"/>
+              </w:rPr>
+            </w:pPr>
+            <w:r>
+              <w:rPr>
+                <w:rFonts w:ascii="Consolas" w:hAnsi="Consolas" w:cs="Consolas"/>
+                <w:color w:val="000000"/>
+                <w:sz w:val="19"/>
+                <w:szCs w:val="19"/>
+                <w:highlight w:val="white"/>
+                <w:lang w:val="vi-VN"/>
+              </w:rPr>
+              <w:t xml:space="preserve">  }</w:t>
+            </w:r>
+          </w:p>
+          <w:p>
+            <w:pPr>
+              <w:autoSpaceDE w:val="0"/>
+              <w:autoSpaceDN w:val="0"/>
+              <w:adjustRightInd w:val="0"/>
+              <w:rPr>
+                <w:rFonts w:ascii="Times New Roman" w:hAnsi="Times New Roman" w:cs="Times New Roman"/>
+                <w:color w:val="000000" w:themeColor="text1"/>
+                <w:sz w:val="20"/>
+                <w:szCs w:val="20"/>
+              </w:rPr>
+            </w:pPr>
+            <w:r>
+              <w:rPr>
+                <w:rFonts w:ascii="Consolas" w:hAnsi="Consolas" w:cs="Consolas"/>
+                <w:color w:val="000000"/>
+                <w:sz w:val="19"/>
+                <w:szCs w:val="19"/>
+                <w:highlight w:val="white"/>
+                <w:lang w:val="vi-VN"/>
+              </w:rPr>
+              <w:t>}</w:t>
+            </w:r>
           </w:p>
         </w:tc>
       </w:tr>
@@ -1916,92 +2409,6 @@
     <w:p>
       <w:pPr>
         <w:pStyle w:val="ListParagraph"/>
-        <w:rPr>
-          <w:rFonts w:ascii="Times New Roman" w:hAnsi="Times New Roman" w:cs="Times New Roman"/>
-          <w:color w:val="000000" w:themeColor="text1"/>
-          <w:sz w:val="20"/>
-          <w:szCs w:val="20"/>
-        </w:rPr>
-      </w:pPr>
-    </w:p>
-    <w:p>
-      <w:pPr>
-        <w:pStyle w:val="ListParagraph"/>
-        <w:rPr>
-          <w:rFonts w:ascii="Times New Roman" w:hAnsi="Times New Roman" w:cs="Times New Roman"/>
-          <w:color w:val="000000" w:themeColor="text1"/>
-          <w:sz w:val="20"/>
-          <w:szCs w:val="20"/>
-        </w:rPr>
-      </w:pPr>
-    </w:p>
-    <w:p>
-      <w:pPr>
-        <w:pStyle w:val="ListParagraph"/>
-        <w:rPr>
-          <w:rFonts w:ascii="Times New Roman" w:hAnsi="Times New Roman" w:cs="Times New Roman"/>
-          <w:color w:val="000000" w:themeColor="text1"/>
-          <w:sz w:val="20"/>
-          <w:szCs w:val="20"/>
-        </w:rPr>
-      </w:pPr>
-    </w:p>
-    <w:p>
-      <w:pPr>
-        <w:pStyle w:val="ListParagraph"/>
-        <w:rPr>
-          <w:rFonts w:ascii="Times New Roman" w:hAnsi="Times New Roman" w:cs="Times New Roman"/>
-          <w:color w:val="000000" w:themeColor="text1"/>
-          <w:sz w:val="20"/>
-          <w:szCs w:val="20"/>
-        </w:rPr>
-      </w:pPr>
-    </w:p>
-    <w:p>
-      <w:pPr>
-        <w:pStyle w:val="ListParagraph"/>
-        <w:rPr>
-          <w:rFonts w:ascii="Times New Roman" w:hAnsi="Times New Roman" w:cs="Times New Roman"/>
-          <w:color w:val="000000" w:themeColor="text1"/>
-          <w:sz w:val="20"/>
-          <w:szCs w:val="20"/>
-        </w:rPr>
-      </w:pPr>
-    </w:p>
-    <w:p>
-      <w:pPr>
-        <w:pStyle w:val="ListParagraph"/>
-        <w:rPr>
-          <w:rFonts w:ascii="Times New Roman" w:hAnsi="Times New Roman" w:cs="Times New Roman"/>
-          <w:color w:val="000000" w:themeColor="text1"/>
-          <w:sz w:val="20"/>
-          <w:szCs w:val="20"/>
-        </w:rPr>
-      </w:pPr>
-    </w:p>
-    <w:p>
-      <w:pPr>
-        <w:pStyle w:val="ListParagraph"/>
-        <w:rPr>
-          <w:rFonts w:ascii="Times New Roman" w:hAnsi="Times New Roman" w:cs="Times New Roman"/>
-          <w:color w:val="000000" w:themeColor="text1"/>
-          <w:sz w:val="20"/>
-          <w:szCs w:val="20"/>
-        </w:rPr>
-      </w:pPr>
-    </w:p>
-    <w:p>
-      <w:pPr>
-        <w:rPr>
-          <w:rFonts w:ascii="Times New Roman" w:hAnsi="Times New Roman" w:cs="Times New Roman"/>
-          <w:color w:val="000000" w:themeColor="text1"/>
-          <w:sz w:val="20"/>
-          <w:szCs w:val="20"/>
-        </w:rPr>
-      </w:pPr>
-    </w:p>
-    <w:p>
-      <w:pPr>
         <w:rPr>
           <w:rFonts w:ascii="Times New Roman" w:hAnsi="Times New Roman" w:cs="Times New Roman"/>
           <w:color w:val="000000" w:themeColor="text1"/>
@@ -2043,7 +2450,6 @@
           <w:sz w:val="28"/>
           <w:szCs w:val="28"/>
         </w:rPr>
-        <w:lastRenderedPageBreak/>
         <w:t>Edit</w:t>
       </w:r>
     </w:p>
@@ -3018,6 +3424,149 @@
                 <w:sz w:val="20"/>
                 <w:szCs w:val="20"/>
               </w:rPr>
+              <w:t>Time</w:t>
+            </w:r>
+          </w:p>
+        </w:tc>
+        <w:tc>
+          <w:tcPr>
+            <w:tcW w:w="1121" w:type="dxa"/>
+            <w:shd w:val="clear" w:color="auto" w:fill="auto"/>
+            <w:vAlign w:val="center"/>
+          </w:tcPr>
+          <w:p>
+            <w:pPr>
+              <w:pStyle w:val="ListParagraph"/>
+              <w:ind w:left="0"/>
+              <w:jc w:val="center"/>
+              <w:rPr>
+                <w:rFonts w:ascii="Times New Roman" w:hAnsi="Times New Roman" w:cs="Times New Roman"/>
+                <w:color w:val="000000" w:themeColor="text1"/>
+                <w:sz w:val="20"/>
+                <w:szCs w:val="20"/>
+              </w:rPr>
+            </w:pPr>
+            <w:r>
+              <w:rPr>
+                <w:rFonts w:ascii="Times New Roman" w:hAnsi="Times New Roman" w:cs="Times New Roman"/>
+                <w:color w:val="000000" w:themeColor="text1"/>
+                <w:sz w:val="20"/>
+                <w:szCs w:val="20"/>
+              </w:rPr>
+              <w:t>double</w:t>
+            </w:r>
+          </w:p>
+        </w:tc>
+        <w:tc>
+          <w:tcPr>
+            <w:tcW w:w="6910" w:type="dxa"/>
+            <w:shd w:val="clear" w:color="auto" w:fill="auto"/>
+          </w:tcPr>
+          <w:p>
+            <w:pPr>
+              <w:pStyle w:val="ListParagraph"/>
+              <w:ind w:left="0"/>
+              <w:rPr>
+                <w:rFonts w:ascii="Times New Roman" w:hAnsi="Times New Roman" w:cs="Times New Roman"/>
+                <w:color w:val="000000" w:themeColor="text1"/>
+                <w:sz w:val="20"/>
+                <w:szCs w:val="20"/>
+              </w:rPr>
+            </w:pPr>
+            <w:r>
+              <w:rPr>
+                <w:rFonts w:ascii="Times New Roman" w:hAnsi="Times New Roman" w:cs="Times New Roman"/>
+                <w:color w:val="000000" w:themeColor="text1"/>
+                <w:sz w:val="20"/>
+                <w:szCs w:val="20"/>
+              </w:rPr>
+              <w:t>Time when measurement was done.</w:t>
+            </w:r>
+          </w:p>
+          <w:p>
+            <w:pPr>
+              <w:pStyle w:val="ListParagraph"/>
+              <w:numPr>
+                <w:ilvl w:val="0"/>
+                <w:numId w:val="45"/>
+              </w:numPr>
+              <w:rPr>
+                <w:rFonts w:ascii="Times New Roman" w:hAnsi="Times New Roman" w:cs="Times New Roman"/>
+                <w:b/>
+                <w:color w:val="000000" w:themeColor="text1"/>
+                <w:sz w:val="20"/>
+                <w:szCs w:val="20"/>
+              </w:rPr>
+            </w:pPr>
+            <w:r>
+              <w:rPr>
+                <w:rFonts w:ascii="Times New Roman" w:hAnsi="Times New Roman" w:cs="Times New Roman"/>
+                <w:b/>
+                <w:color w:val="000000" w:themeColor="text1"/>
+                <w:sz w:val="20"/>
+                <w:szCs w:val="20"/>
+              </w:rPr>
+              <w:t>Year &gt; 1916</w:t>
+            </w:r>
+          </w:p>
+        </w:tc>
+      </w:tr>
+      <w:tr>
+        <w:tc>
+          <w:tcPr>
+            <w:tcW w:w="1523" w:type="dxa"/>
+            <w:shd w:val="clear" w:color="auto" w:fill="auto"/>
+            <w:vAlign w:val="center"/>
+          </w:tcPr>
+          <w:p>
+            <w:pPr>
+              <w:pStyle w:val="ListParagraph"/>
+              <w:ind w:left="0"/>
+              <w:jc w:val="center"/>
+              <w:rPr>
+                <w:rFonts w:ascii="Times New Roman" w:hAnsi="Times New Roman" w:cs="Times New Roman"/>
+                <w:color w:val="000000" w:themeColor="text1"/>
+                <w:sz w:val="20"/>
+                <w:szCs w:val="20"/>
+              </w:rPr>
+            </w:pPr>
+            <w:r>
+              <w:rPr>
+                <w:rFonts w:ascii="Times New Roman" w:hAnsi="Times New Roman" w:cs="Times New Roman"/>
+                <w:color w:val="000000" w:themeColor="text1"/>
+                <w:sz w:val="20"/>
+                <w:szCs w:val="20"/>
+              </w:rPr>
+              <w:t>BODY</w:t>
+            </w:r>
+          </w:p>
+        </w:tc>
+        <w:tc>
+          <w:tcPr>
+            <w:tcW w:w="1361" w:type="dxa"/>
+            <w:shd w:val="clear" w:color="auto" w:fill="auto"/>
+            <w:vAlign w:val="center"/>
+          </w:tcPr>
+          <w:p>
+            <w:pPr>
+              <w:pStyle w:val="ListParagraph"/>
+              <w:ind w:left="0"/>
+              <w:rPr>
+                <w:rFonts w:ascii="Times New Roman" w:hAnsi="Times New Roman" w:cs="Times New Roman"/>
+                <w:b/>
+                <w:color w:val="000000" w:themeColor="text1"/>
+                <w:sz w:val="20"/>
+                <w:szCs w:val="20"/>
+              </w:rPr>
+            </w:pPr>
+            <w:r>
+              <w:rPr>
+                <w:rFonts w:ascii="Times New Roman" w:hAnsi="Times New Roman" w:cs="Times New Roman"/>
+                <w:b/>
+                <w:color w:val="000000" w:themeColor="text1"/>
+                <w:sz w:val="20"/>
+                <w:szCs w:val="20"/>
+              </w:rPr>
               <w:t>Note</w:t>
             </w:r>
           </w:p>
@@ -3280,12 +3829,385 @@
               <w:autoSpaceDN w:val="0"/>
               <w:adjustRightInd w:val="0"/>
               <w:rPr>
-                <w:rFonts w:ascii="Times New Roman" w:hAnsi="Times New Roman" w:cs="Times New Roman"/>
-                <w:color w:val="000000" w:themeColor="text1"/>
-                <w:sz w:val="20"/>
-                <w:szCs w:val="20"/>
-              </w:rPr>
-            </w:pPr>
+                <w:rFonts w:ascii="Consolas" w:hAnsi="Consolas" w:cs="Consolas"/>
+                <w:color w:val="000000"/>
+                <w:sz w:val="19"/>
+                <w:szCs w:val="19"/>
+                <w:highlight w:val="white"/>
+                <w:lang w:val="vi-VN"/>
+              </w:rPr>
+            </w:pPr>
+            <w:r>
+              <w:rPr>
+                <w:rFonts w:ascii="Consolas" w:hAnsi="Consolas" w:cs="Consolas"/>
+                <w:color w:val="000000"/>
+                <w:sz w:val="19"/>
+                <w:szCs w:val="19"/>
+                <w:highlight w:val="white"/>
+                <w:lang w:val="vi-VN"/>
+              </w:rPr>
+              <w:t>{</w:t>
+            </w:r>
+          </w:p>
+          <w:p>
+            <w:pPr>
+              <w:autoSpaceDE w:val="0"/>
+              <w:autoSpaceDN w:val="0"/>
+              <w:adjustRightInd w:val="0"/>
+              <w:rPr>
+                <w:rFonts w:ascii="Consolas" w:hAnsi="Consolas" w:cs="Consolas"/>
+                <w:color w:val="000000"/>
+                <w:sz w:val="19"/>
+                <w:szCs w:val="19"/>
+                <w:highlight w:val="white"/>
+                <w:lang w:val="vi-VN"/>
+              </w:rPr>
+            </w:pPr>
+            <w:r>
+              <w:rPr>
+                <w:rFonts w:ascii="Consolas" w:hAnsi="Consolas" w:cs="Consolas"/>
+                <w:color w:val="000000"/>
+                <w:sz w:val="19"/>
+                <w:szCs w:val="19"/>
+                <w:highlight w:val="white"/>
+                <w:lang w:val="vi-VN"/>
+              </w:rPr>
+              <w:t xml:space="preserve">  </w:t>
+            </w:r>
+            <w:r>
+              <w:rPr>
+                <w:rFonts w:ascii="Consolas" w:hAnsi="Consolas" w:cs="Consolas"/>
+                <w:color w:val="2E75B6"/>
+                <w:sz w:val="19"/>
+                <w:szCs w:val="19"/>
+                <w:highlight w:val="white"/>
+                <w:lang w:val="vi-VN"/>
+              </w:rPr>
+              <w:t>"Heartbeat"</w:t>
+            </w:r>
+            <w:r>
+              <w:rPr>
+                <w:rFonts w:ascii="Consolas" w:hAnsi="Consolas" w:cs="Consolas"/>
+                <w:color w:val="000000"/>
+                <w:sz w:val="19"/>
+                <w:szCs w:val="19"/>
+                <w:highlight w:val="white"/>
+                <w:lang w:val="vi-VN"/>
+              </w:rPr>
+              <w:t>: {</w:t>
+            </w:r>
+          </w:p>
+          <w:p>
+            <w:pPr>
+              <w:autoSpaceDE w:val="0"/>
+              <w:autoSpaceDN w:val="0"/>
+              <w:adjustRightInd w:val="0"/>
+              <w:rPr>
+                <w:rFonts w:ascii="Consolas" w:hAnsi="Consolas" w:cs="Consolas"/>
+                <w:color w:val="000000"/>
+                <w:sz w:val="19"/>
+                <w:szCs w:val="19"/>
+                <w:highlight w:val="white"/>
+                <w:lang w:val="vi-VN"/>
+              </w:rPr>
+            </w:pPr>
+            <w:r>
+              <w:rPr>
+                <w:rFonts w:ascii="Consolas" w:hAnsi="Consolas" w:cs="Consolas"/>
+                <w:color w:val="000000"/>
+                <w:sz w:val="19"/>
+                <w:szCs w:val="19"/>
+                <w:highlight w:val="white"/>
+                <w:lang w:val="vi-VN"/>
+              </w:rPr>
+              <w:t xml:space="preserve">    </w:t>
+            </w:r>
+            <w:r>
+              <w:rPr>
+                <w:rFonts w:ascii="Consolas" w:hAnsi="Consolas" w:cs="Consolas"/>
+                <w:color w:val="2E75B6"/>
+                <w:sz w:val="19"/>
+                <w:szCs w:val="19"/>
+                <w:highlight w:val="white"/>
+                <w:lang w:val="vi-VN"/>
+              </w:rPr>
+              <w:t>"Id"</w:t>
+            </w:r>
+            <w:r>
+              <w:rPr>
+                <w:rFonts w:ascii="Consolas" w:hAnsi="Consolas" w:cs="Consolas"/>
+                <w:color w:val="000000"/>
+                <w:sz w:val="19"/>
+                <w:szCs w:val="19"/>
+                <w:highlight w:val="white"/>
+                <w:lang w:val="vi-VN"/>
+              </w:rPr>
+              <w:t>: 0,</w:t>
+            </w:r>
+          </w:p>
+          <w:p>
+            <w:pPr>
+              <w:autoSpaceDE w:val="0"/>
+              <w:autoSpaceDN w:val="0"/>
+              <w:adjustRightInd w:val="0"/>
+              <w:rPr>
+                <w:rFonts w:ascii="Consolas" w:hAnsi="Consolas" w:cs="Consolas"/>
+                <w:color w:val="000000"/>
+                <w:sz w:val="19"/>
+                <w:szCs w:val="19"/>
+                <w:highlight w:val="white"/>
+                <w:lang w:val="vi-VN"/>
+              </w:rPr>
+            </w:pPr>
+            <w:r>
+              <w:rPr>
+                <w:rFonts w:ascii="Consolas" w:hAnsi="Consolas" w:cs="Consolas"/>
+                <w:color w:val="000000"/>
+                <w:sz w:val="19"/>
+                <w:szCs w:val="19"/>
+                <w:highlight w:val="white"/>
+                <w:lang w:val="vi-VN"/>
+              </w:rPr>
+              <w:t xml:space="preserve">    </w:t>
+            </w:r>
+            <w:r>
+              <w:rPr>
+                <w:rFonts w:ascii="Consolas" w:hAnsi="Consolas" w:cs="Consolas"/>
+                <w:color w:val="2E75B6"/>
+                <w:sz w:val="19"/>
+                <w:szCs w:val="19"/>
+                <w:highlight w:val="white"/>
+                <w:lang w:val="vi-VN"/>
+              </w:rPr>
+              <w:t>"Created"</w:t>
+            </w:r>
+            <w:r>
+              <w:rPr>
+                <w:rFonts w:ascii="Consolas" w:hAnsi="Consolas" w:cs="Consolas"/>
+                <w:color w:val="000000"/>
+                <w:sz w:val="19"/>
+                <w:szCs w:val="19"/>
+                <w:highlight w:val="white"/>
+                <w:lang w:val="vi-VN"/>
+              </w:rPr>
+              <w:t>: 0,</w:t>
+            </w:r>
+          </w:p>
+          <w:p>
+            <w:pPr>
+              <w:autoSpaceDE w:val="0"/>
+              <w:autoSpaceDN w:val="0"/>
+              <w:adjustRightInd w:val="0"/>
+              <w:rPr>
+                <w:rFonts w:ascii="Consolas" w:hAnsi="Consolas" w:cs="Consolas"/>
+                <w:color w:val="000000"/>
+                <w:sz w:val="19"/>
+                <w:szCs w:val="19"/>
+                <w:highlight w:val="white"/>
+                <w:lang w:val="vi-VN"/>
+              </w:rPr>
+            </w:pPr>
+            <w:r>
+              <w:rPr>
+                <w:rFonts w:ascii="Consolas" w:hAnsi="Consolas" w:cs="Consolas"/>
+                <w:color w:val="000000"/>
+                <w:sz w:val="19"/>
+                <w:szCs w:val="19"/>
+                <w:highlight w:val="white"/>
+                <w:lang w:val="vi-VN"/>
+              </w:rPr>
+              <w:t xml:space="preserve">    </w:t>
+            </w:r>
+            <w:r>
+              <w:rPr>
+                <w:rFonts w:ascii="Consolas" w:hAnsi="Consolas" w:cs="Consolas"/>
+                <w:color w:val="2E75B6"/>
+                <w:sz w:val="19"/>
+                <w:szCs w:val="19"/>
+                <w:highlight w:val="white"/>
+                <w:lang w:val="vi-VN"/>
+              </w:rPr>
+              <w:t>"LastModified"</w:t>
+            </w:r>
+            <w:r>
+              <w:rPr>
+                <w:rFonts w:ascii="Consolas" w:hAnsi="Consolas" w:cs="Consolas"/>
+                <w:color w:val="000000"/>
+                <w:sz w:val="19"/>
+                <w:szCs w:val="19"/>
+                <w:highlight w:val="white"/>
+                <w:lang w:val="vi-VN"/>
+              </w:rPr>
+              <w:t>: 0,</w:t>
+            </w:r>
+          </w:p>
+          <w:p>
+            <w:pPr>
+              <w:autoSpaceDE w:val="0"/>
+              <w:autoSpaceDN w:val="0"/>
+              <w:adjustRightInd w:val="0"/>
+              <w:rPr>
+                <w:rFonts w:ascii="Consolas" w:hAnsi="Consolas" w:cs="Consolas"/>
+                <w:color w:val="000000"/>
+                <w:sz w:val="19"/>
+                <w:szCs w:val="19"/>
+                <w:highlight w:val="white"/>
+                <w:lang w:val="vi-VN"/>
+              </w:rPr>
+            </w:pPr>
+            <w:r>
+              <w:rPr>
+                <w:rFonts w:ascii="Consolas" w:hAnsi="Consolas" w:cs="Consolas"/>
+                <w:color w:val="000000"/>
+                <w:sz w:val="19"/>
+                <w:szCs w:val="19"/>
+                <w:highlight w:val="white"/>
+                <w:lang w:val="vi-VN"/>
+              </w:rPr>
+              <w:t xml:space="preserve">    </w:t>
+            </w:r>
+            <w:r>
+              <w:rPr>
+                <w:rFonts w:ascii="Consolas" w:hAnsi="Consolas" w:cs="Consolas"/>
+                <w:color w:val="2E75B6"/>
+                <w:sz w:val="19"/>
+                <w:szCs w:val="19"/>
+                <w:highlight w:val="white"/>
+                <w:lang w:val="vi-VN"/>
+              </w:rPr>
+              <w:t>"Note"</w:t>
+            </w:r>
+            <w:r>
+              <w:rPr>
+                <w:rFonts w:ascii="Consolas" w:hAnsi="Consolas" w:cs="Consolas"/>
+                <w:color w:val="000000"/>
+                <w:sz w:val="19"/>
+                <w:szCs w:val="19"/>
+                <w:highlight w:val="white"/>
+                <w:lang w:val="vi-VN"/>
+              </w:rPr>
+              <w:t xml:space="preserve">: </w:t>
+            </w:r>
+            <w:r>
+              <w:rPr>
+                <w:rFonts w:ascii="Consolas" w:hAnsi="Consolas" w:cs="Consolas"/>
+                <w:color w:val="A31515"/>
+                <w:sz w:val="19"/>
+                <w:szCs w:val="19"/>
+                <w:highlight w:val="white"/>
+                <w:lang w:val="vi-VN"/>
+              </w:rPr>
+              <w:t>""</w:t>
+            </w:r>
+            <w:r>
+              <w:rPr>
+                <w:rFonts w:ascii="Consolas" w:hAnsi="Consolas" w:cs="Consolas"/>
+                <w:color w:val="000000"/>
+                <w:sz w:val="19"/>
+                <w:szCs w:val="19"/>
+                <w:highlight w:val="white"/>
+                <w:lang w:val="vi-VN"/>
+              </w:rPr>
+              <w:t>,</w:t>
+            </w:r>
+          </w:p>
+          <w:p>
+            <w:pPr>
+              <w:autoSpaceDE w:val="0"/>
+              <w:autoSpaceDN w:val="0"/>
+              <w:adjustRightInd w:val="0"/>
+              <w:rPr>
+                <w:rFonts w:ascii="Consolas" w:hAnsi="Consolas" w:cs="Consolas"/>
+                <w:color w:val="000000"/>
+                <w:sz w:val="19"/>
+                <w:szCs w:val="19"/>
+                <w:highlight w:val="white"/>
+                <w:lang w:val="vi-VN"/>
+              </w:rPr>
+            </w:pPr>
+            <w:r>
+              <w:rPr>
+                <w:rFonts w:ascii="Consolas" w:hAnsi="Consolas" w:cs="Consolas"/>
+                <w:color w:val="000000"/>
+                <w:sz w:val="19"/>
+                <w:szCs w:val="19"/>
+                <w:highlight w:val="white"/>
+                <w:lang w:val="vi-VN"/>
+              </w:rPr>
+              <w:t xml:space="preserve">    </w:t>
+            </w:r>
+            <w:r>
+              <w:rPr>
+                <w:rFonts w:ascii="Consolas" w:hAnsi="Consolas" w:cs="Consolas"/>
+                <w:color w:val="2E75B6"/>
+                <w:sz w:val="19"/>
+                <w:szCs w:val="19"/>
+                <w:highlight w:val="white"/>
+                <w:lang w:val="vi-VN"/>
+              </w:rPr>
+              <w:t>"Rate"</w:t>
+            </w:r>
+            <w:r>
+              <w:rPr>
+                <w:rFonts w:ascii="Consolas" w:hAnsi="Consolas" w:cs="Consolas"/>
+                <w:color w:val="000000"/>
+                <w:sz w:val="19"/>
+                <w:szCs w:val="19"/>
+                <w:highlight w:val="white"/>
+                <w:lang w:val="vi-VN"/>
+              </w:rPr>
+              <w:t>: 0</w:t>
+            </w:r>
+          </w:p>
+          <w:p>
+            <w:pPr>
+              <w:autoSpaceDE w:val="0"/>
+              <w:autoSpaceDN w:val="0"/>
+              <w:adjustRightInd w:val="0"/>
+              <w:rPr>
+                <w:rFonts w:ascii="Consolas" w:hAnsi="Consolas" w:cs="Consolas"/>
+                <w:color w:val="000000"/>
+                <w:sz w:val="19"/>
+                <w:szCs w:val="19"/>
+                <w:highlight w:val="white"/>
+                <w:lang w:val="vi-VN"/>
+              </w:rPr>
+            </w:pPr>
+            <w:r>
+              <w:rPr>
+                <w:rFonts w:ascii="Consolas" w:hAnsi="Consolas" w:cs="Consolas"/>
+                <w:color w:val="000000"/>
+                <w:sz w:val="19"/>
+                <w:szCs w:val="19"/>
+                <w:highlight w:val="white"/>
+                <w:lang w:val="vi-VN"/>
+              </w:rPr>
+              <w:t xml:space="preserve">  }</w:t>
+            </w:r>
+          </w:p>
+          <w:p>
+            <w:pPr>
+              <w:autoSpaceDE w:val="0"/>
+              <w:autoSpaceDN w:val="0"/>
+              <w:adjustRightInd w:val="0"/>
+              <w:rPr>
+                <w:rFonts w:ascii="Times New Roman" w:hAnsi="Times New Roman" w:cs="Times New Roman"/>
+                <w:color w:val="000000" w:themeColor="text1"/>
+                <w:sz w:val="20"/>
+                <w:szCs w:val="20"/>
+              </w:rPr>
+            </w:pPr>
+            <w:r>
+              <w:rPr>
+                <w:rFonts w:ascii="Consolas" w:hAnsi="Consolas" w:cs="Consolas"/>
+                <w:color w:val="000000"/>
+                <w:sz w:val="19"/>
+                <w:szCs w:val="19"/>
+                <w:highlight w:val="white"/>
+                <w:lang w:val="vi-VN"/>
+              </w:rPr>
+              <w:t>}</w:t>
+            </w:r>
           </w:p>
         </w:tc>
       </w:tr>
@@ -4090,6 +5012,7 @@
                 <w:sz w:val="20"/>
                 <w:szCs w:val="20"/>
               </w:rPr>
+              <w:lastRenderedPageBreak/>
               <w:t>500</w:t>
             </w:r>
           </w:p>
@@ -4301,6 +5224,226 @@
           <w:color w:val="000000" w:themeColor="text1"/>
           <w:sz w:val="20"/>
           <w:szCs w:val="20"/>
+        </w:rPr>
+      </w:pPr>
+    </w:p>
+    <w:p>
+      <w:pPr>
+        <w:spacing w:after="160" w:line="259" w:lineRule="auto"/>
+        <w:rPr>
+          <w:rFonts w:ascii="Times New Roman" w:hAnsi="Times New Roman" w:cs="Times New Roman"/>
+          <w:color w:val="000000" w:themeColor="text1"/>
+          <w:sz w:val="28"/>
+          <w:szCs w:val="28"/>
+        </w:rPr>
+      </w:pPr>
+    </w:p>
+    <w:p>
+      <w:pPr>
+        <w:spacing w:after="160" w:line="259" w:lineRule="auto"/>
+        <w:rPr>
+          <w:rFonts w:ascii="Times New Roman" w:hAnsi="Times New Roman" w:cs="Times New Roman"/>
+          <w:color w:val="000000" w:themeColor="text1"/>
+          <w:sz w:val="28"/>
+          <w:szCs w:val="28"/>
+        </w:rPr>
+      </w:pPr>
+    </w:p>
+    <w:p>
+      <w:pPr>
+        <w:spacing w:after="160" w:line="259" w:lineRule="auto"/>
+        <w:rPr>
+          <w:rFonts w:ascii="Times New Roman" w:hAnsi="Times New Roman" w:cs="Times New Roman"/>
+          <w:color w:val="000000" w:themeColor="text1"/>
+          <w:sz w:val="28"/>
+          <w:szCs w:val="28"/>
+        </w:rPr>
+      </w:pPr>
+    </w:p>
+    <w:p>
+      <w:pPr>
+        <w:spacing w:after="160" w:line="259" w:lineRule="auto"/>
+        <w:rPr>
+          <w:rFonts w:ascii="Times New Roman" w:hAnsi="Times New Roman" w:cs="Times New Roman"/>
+          <w:color w:val="000000" w:themeColor="text1"/>
+          <w:sz w:val="28"/>
+          <w:szCs w:val="28"/>
+        </w:rPr>
+      </w:pPr>
+    </w:p>
+    <w:p>
+      <w:pPr>
+        <w:spacing w:after="160" w:line="259" w:lineRule="auto"/>
+        <w:rPr>
+          <w:rFonts w:ascii="Times New Roman" w:hAnsi="Times New Roman" w:cs="Times New Roman"/>
+          <w:color w:val="000000" w:themeColor="text1"/>
+          <w:sz w:val="28"/>
+          <w:szCs w:val="28"/>
+        </w:rPr>
+      </w:pPr>
+    </w:p>
+    <w:p>
+      <w:pPr>
+        <w:spacing w:after="160" w:line="259" w:lineRule="auto"/>
+        <w:rPr>
+          <w:rFonts w:ascii="Times New Roman" w:hAnsi="Times New Roman" w:cs="Times New Roman"/>
+          <w:color w:val="000000" w:themeColor="text1"/>
+          <w:sz w:val="28"/>
+          <w:szCs w:val="28"/>
+        </w:rPr>
+      </w:pPr>
+    </w:p>
+    <w:p>
+      <w:pPr>
+        <w:spacing w:after="160" w:line="259" w:lineRule="auto"/>
+        <w:rPr>
+          <w:rFonts w:ascii="Times New Roman" w:hAnsi="Times New Roman" w:cs="Times New Roman"/>
+          <w:color w:val="000000" w:themeColor="text1"/>
+          <w:sz w:val="28"/>
+          <w:szCs w:val="28"/>
+        </w:rPr>
+      </w:pPr>
+    </w:p>
+    <w:p>
+      <w:pPr>
+        <w:spacing w:after="160" w:line="259" w:lineRule="auto"/>
+        <w:rPr>
+          <w:rFonts w:ascii="Times New Roman" w:hAnsi="Times New Roman" w:cs="Times New Roman"/>
+          <w:color w:val="000000" w:themeColor="text1"/>
+          <w:sz w:val="28"/>
+          <w:szCs w:val="28"/>
+        </w:rPr>
+      </w:pPr>
+    </w:p>
+    <w:p>
+      <w:pPr>
+        <w:spacing w:after="160" w:line="259" w:lineRule="auto"/>
+        <w:rPr>
+          <w:rFonts w:ascii="Times New Roman" w:hAnsi="Times New Roman" w:cs="Times New Roman"/>
+          <w:color w:val="000000" w:themeColor="text1"/>
+          <w:sz w:val="28"/>
+          <w:szCs w:val="28"/>
+        </w:rPr>
+      </w:pPr>
+    </w:p>
+    <w:p>
+      <w:pPr>
+        <w:spacing w:after="160" w:line="259" w:lineRule="auto"/>
+        <w:rPr>
+          <w:rFonts w:ascii="Times New Roman" w:hAnsi="Times New Roman" w:cs="Times New Roman"/>
+          <w:color w:val="000000" w:themeColor="text1"/>
+          <w:sz w:val="28"/>
+          <w:szCs w:val="28"/>
+        </w:rPr>
+      </w:pPr>
+    </w:p>
+    <w:p>
+      <w:pPr>
+        <w:spacing w:after="160" w:line="259" w:lineRule="auto"/>
+        <w:rPr>
+          <w:rFonts w:ascii="Times New Roman" w:hAnsi="Times New Roman" w:cs="Times New Roman"/>
+          <w:color w:val="000000" w:themeColor="text1"/>
+          <w:sz w:val="28"/>
+          <w:szCs w:val="28"/>
+        </w:rPr>
+      </w:pPr>
+    </w:p>
+    <w:p>
+      <w:pPr>
+        <w:spacing w:after="160" w:line="259" w:lineRule="auto"/>
+        <w:rPr>
+          <w:rFonts w:ascii="Times New Roman" w:hAnsi="Times New Roman" w:cs="Times New Roman"/>
+          <w:color w:val="000000" w:themeColor="text1"/>
+          <w:sz w:val="28"/>
+          <w:szCs w:val="28"/>
+        </w:rPr>
+      </w:pPr>
+    </w:p>
+    <w:p>
+      <w:pPr>
+        <w:spacing w:after="160" w:line="259" w:lineRule="auto"/>
+        <w:rPr>
+          <w:rFonts w:ascii="Times New Roman" w:hAnsi="Times New Roman" w:cs="Times New Roman"/>
+          <w:color w:val="000000" w:themeColor="text1"/>
+          <w:sz w:val="28"/>
+          <w:szCs w:val="28"/>
+        </w:rPr>
+      </w:pPr>
+    </w:p>
+    <w:p>
+      <w:pPr>
+        <w:spacing w:after="160" w:line="259" w:lineRule="auto"/>
+        <w:rPr>
+          <w:rFonts w:ascii="Times New Roman" w:hAnsi="Times New Roman" w:cs="Times New Roman"/>
+          <w:color w:val="000000" w:themeColor="text1"/>
+          <w:sz w:val="28"/>
+          <w:szCs w:val="28"/>
+        </w:rPr>
+      </w:pPr>
+    </w:p>
+    <w:p>
+      <w:pPr>
+        <w:spacing w:after="160" w:line="259" w:lineRule="auto"/>
+        <w:rPr>
+          <w:rFonts w:ascii="Times New Roman" w:hAnsi="Times New Roman" w:cs="Times New Roman"/>
+          <w:color w:val="000000" w:themeColor="text1"/>
+          <w:sz w:val="28"/>
+          <w:szCs w:val="28"/>
+        </w:rPr>
+      </w:pPr>
+    </w:p>
+    <w:p>
+      <w:pPr>
+        <w:spacing w:after="160" w:line="259" w:lineRule="auto"/>
+        <w:rPr>
+          <w:rFonts w:ascii="Times New Roman" w:hAnsi="Times New Roman" w:cs="Times New Roman"/>
+          <w:color w:val="000000" w:themeColor="text1"/>
+          <w:sz w:val="28"/>
+          <w:szCs w:val="28"/>
+        </w:rPr>
+      </w:pPr>
+    </w:p>
+    <w:p>
+      <w:pPr>
+        <w:spacing w:after="160" w:line="259" w:lineRule="auto"/>
+        <w:rPr>
+          <w:rFonts w:ascii="Times New Roman" w:hAnsi="Times New Roman" w:cs="Times New Roman"/>
+          <w:color w:val="000000" w:themeColor="text1"/>
+          <w:sz w:val="28"/>
+          <w:szCs w:val="28"/>
+        </w:rPr>
+      </w:pPr>
+    </w:p>
+    <w:p>
+      <w:pPr>
+        <w:spacing w:after="160" w:line="259" w:lineRule="auto"/>
+        <w:rPr>
+          <w:rFonts w:ascii="Times New Roman" w:hAnsi="Times New Roman" w:cs="Times New Roman"/>
+          <w:color w:val="000000" w:themeColor="text1"/>
+          <w:sz w:val="28"/>
+          <w:szCs w:val="28"/>
+        </w:rPr>
+      </w:pPr>
+    </w:p>
+    <w:p>
+      <w:pPr>
+        <w:spacing w:after="160" w:line="259" w:lineRule="auto"/>
+        <w:rPr>
+          <w:rFonts w:ascii="Times New Roman" w:hAnsi="Times New Roman" w:cs="Times New Roman"/>
+          <w:color w:val="000000" w:themeColor="text1"/>
+          <w:sz w:val="28"/>
+          <w:szCs w:val="28"/>
+        </w:rPr>
+      </w:pPr>
+    </w:p>
+    <w:p>
+      <w:pPr>
+        <w:spacing w:after="160" w:line="259" w:lineRule="auto"/>
+        <w:rPr>
+          <w:rFonts w:ascii="Times New Roman" w:hAnsi="Times New Roman" w:cs="Times New Roman"/>
+          <w:color w:val="000000" w:themeColor="text1"/>
+          <w:sz w:val="28"/>
+          <w:szCs w:val="28"/>
         </w:rPr>
       </w:pPr>
     </w:p>
@@ -5172,11 +6315,22 @@
               <w:adjustRightInd w:val="0"/>
               <w:rPr>
                 <w:rFonts w:ascii="Times New Roman" w:hAnsi="Times New Roman" w:cs="Times New Roman"/>
-                <w:color w:val="000000" w:themeColor="text1"/>
-                <w:sz w:val="20"/>
-                <w:szCs w:val="20"/>
-              </w:rPr>
-            </w:pPr>
+                <w:b/>
+                <w:color w:val="000000" w:themeColor="text1"/>
+                <w:sz w:val="20"/>
+                <w:szCs w:val="20"/>
+              </w:rPr>
+            </w:pPr>
+            <w:r>
+              <w:rPr>
+                <w:rFonts w:ascii="Times New Roman" w:hAnsi="Times New Roman" w:cs="Times New Roman"/>
+                <w:b/>
+                <w:color w:val="000000" w:themeColor="text1"/>
+                <w:sz w:val="20"/>
+                <w:szCs w:val="20"/>
+              </w:rPr>
+              <w:t>No content is returned.</w:t>
+            </w:r>
           </w:p>
         </w:tc>
       </w:tr>
@@ -7167,12 +8321,385 @@
               <w:autoSpaceDN w:val="0"/>
               <w:adjustRightInd w:val="0"/>
               <w:rPr>
-                <w:rFonts w:ascii="Times New Roman" w:hAnsi="Times New Roman" w:cs="Times New Roman"/>
-                <w:color w:val="000000" w:themeColor="text1"/>
-                <w:sz w:val="20"/>
-                <w:szCs w:val="20"/>
-              </w:rPr>
-            </w:pPr>
+                <w:rFonts w:ascii="Consolas" w:hAnsi="Consolas" w:cs="Consolas"/>
+                <w:color w:val="000000"/>
+                <w:sz w:val="19"/>
+                <w:szCs w:val="19"/>
+                <w:highlight w:val="white"/>
+                <w:lang w:val="vi-VN"/>
+              </w:rPr>
+            </w:pPr>
+            <w:r>
+              <w:rPr>
+                <w:rFonts w:ascii="Consolas" w:hAnsi="Consolas" w:cs="Consolas"/>
+                <w:color w:val="000000"/>
+                <w:sz w:val="19"/>
+                <w:szCs w:val="19"/>
+                <w:highlight w:val="white"/>
+                <w:lang w:val="vi-VN"/>
+              </w:rPr>
+              <w:t>{</w:t>
+            </w:r>
+          </w:p>
+          <w:p>
+            <w:pPr>
+              <w:autoSpaceDE w:val="0"/>
+              <w:autoSpaceDN w:val="0"/>
+              <w:adjustRightInd w:val="0"/>
+              <w:rPr>
+                <w:rFonts w:ascii="Consolas" w:hAnsi="Consolas" w:cs="Consolas"/>
+                <w:color w:val="000000"/>
+                <w:sz w:val="19"/>
+                <w:szCs w:val="19"/>
+                <w:highlight w:val="white"/>
+                <w:lang w:val="vi-VN"/>
+              </w:rPr>
+            </w:pPr>
+            <w:r>
+              <w:rPr>
+                <w:rFonts w:ascii="Consolas" w:hAnsi="Consolas" w:cs="Consolas"/>
+                <w:color w:val="000000"/>
+                <w:sz w:val="19"/>
+                <w:szCs w:val="19"/>
+                <w:highlight w:val="white"/>
+                <w:lang w:val="vi-VN"/>
+              </w:rPr>
+              <w:t xml:space="preserve">  </w:t>
+            </w:r>
+            <w:r>
+              <w:rPr>
+                <w:rFonts w:ascii="Consolas" w:hAnsi="Consolas" w:cs="Consolas"/>
+                <w:color w:val="2E75B6"/>
+                <w:sz w:val="19"/>
+                <w:szCs w:val="19"/>
+                <w:highlight w:val="white"/>
+                <w:lang w:val="vi-VN"/>
+              </w:rPr>
+              <w:t>"Heartbeat"</w:t>
+            </w:r>
+            <w:r>
+              <w:rPr>
+                <w:rFonts w:ascii="Consolas" w:hAnsi="Consolas" w:cs="Consolas"/>
+                <w:color w:val="000000"/>
+                <w:sz w:val="19"/>
+                <w:szCs w:val="19"/>
+                <w:highlight w:val="white"/>
+                <w:lang w:val="vi-VN"/>
+              </w:rPr>
+              <w:t>: {</w:t>
+            </w:r>
+          </w:p>
+          <w:p>
+            <w:pPr>
+              <w:autoSpaceDE w:val="0"/>
+              <w:autoSpaceDN w:val="0"/>
+              <w:adjustRightInd w:val="0"/>
+              <w:rPr>
+                <w:rFonts w:ascii="Consolas" w:hAnsi="Consolas" w:cs="Consolas"/>
+                <w:color w:val="000000"/>
+                <w:sz w:val="19"/>
+                <w:szCs w:val="19"/>
+                <w:highlight w:val="white"/>
+                <w:lang w:val="vi-VN"/>
+              </w:rPr>
+            </w:pPr>
+            <w:r>
+              <w:rPr>
+                <w:rFonts w:ascii="Consolas" w:hAnsi="Consolas" w:cs="Consolas"/>
+                <w:color w:val="000000"/>
+                <w:sz w:val="19"/>
+                <w:szCs w:val="19"/>
+                <w:highlight w:val="white"/>
+                <w:lang w:val="vi-VN"/>
+              </w:rPr>
+              <w:t xml:space="preserve">    </w:t>
+            </w:r>
+            <w:r>
+              <w:rPr>
+                <w:rFonts w:ascii="Consolas" w:hAnsi="Consolas" w:cs="Consolas"/>
+                <w:color w:val="2E75B6"/>
+                <w:sz w:val="19"/>
+                <w:szCs w:val="19"/>
+                <w:highlight w:val="white"/>
+                <w:lang w:val="vi-VN"/>
+              </w:rPr>
+              <w:t>"Id"</w:t>
+            </w:r>
+            <w:r>
+              <w:rPr>
+                <w:rFonts w:ascii="Consolas" w:hAnsi="Consolas" w:cs="Consolas"/>
+                <w:color w:val="000000"/>
+                <w:sz w:val="19"/>
+                <w:szCs w:val="19"/>
+                <w:highlight w:val="white"/>
+                <w:lang w:val="vi-VN"/>
+              </w:rPr>
+              <w:t>: 0,</w:t>
+            </w:r>
+          </w:p>
+          <w:p>
+            <w:pPr>
+              <w:autoSpaceDE w:val="0"/>
+              <w:autoSpaceDN w:val="0"/>
+              <w:adjustRightInd w:val="0"/>
+              <w:rPr>
+                <w:rFonts w:ascii="Consolas" w:hAnsi="Consolas" w:cs="Consolas"/>
+                <w:color w:val="000000"/>
+                <w:sz w:val="19"/>
+                <w:szCs w:val="19"/>
+                <w:highlight w:val="white"/>
+                <w:lang w:val="vi-VN"/>
+              </w:rPr>
+            </w:pPr>
+            <w:r>
+              <w:rPr>
+                <w:rFonts w:ascii="Consolas" w:hAnsi="Consolas" w:cs="Consolas"/>
+                <w:color w:val="000000"/>
+                <w:sz w:val="19"/>
+                <w:szCs w:val="19"/>
+                <w:highlight w:val="white"/>
+                <w:lang w:val="vi-VN"/>
+              </w:rPr>
+              <w:t xml:space="preserve">    </w:t>
+            </w:r>
+            <w:r>
+              <w:rPr>
+                <w:rFonts w:ascii="Consolas" w:hAnsi="Consolas" w:cs="Consolas"/>
+                <w:color w:val="2E75B6"/>
+                <w:sz w:val="19"/>
+                <w:szCs w:val="19"/>
+                <w:highlight w:val="white"/>
+                <w:lang w:val="vi-VN"/>
+              </w:rPr>
+              <w:t>"Created"</w:t>
+            </w:r>
+            <w:r>
+              <w:rPr>
+                <w:rFonts w:ascii="Consolas" w:hAnsi="Consolas" w:cs="Consolas"/>
+                <w:color w:val="000000"/>
+                <w:sz w:val="19"/>
+                <w:szCs w:val="19"/>
+                <w:highlight w:val="white"/>
+                <w:lang w:val="vi-VN"/>
+              </w:rPr>
+              <w:t>: 0,</w:t>
+            </w:r>
+          </w:p>
+          <w:p>
+            <w:pPr>
+              <w:autoSpaceDE w:val="0"/>
+              <w:autoSpaceDN w:val="0"/>
+              <w:adjustRightInd w:val="0"/>
+              <w:rPr>
+                <w:rFonts w:ascii="Consolas" w:hAnsi="Consolas" w:cs="Consolas"/>
+                <w:color w:val="000000"/>
+                <w:sz w:val="19"/>
+                <w:szCs w:val="19"/>
+                <w:highlight w:val="white"/>
+                <w:lang w:val="vi-VN"/>
+              </w:rPr>
+            </w:pPr>
+            <w:r>
+              <w:rPr>
+                <w:rFonts w:ascii="Consolas" w:hAnsi="Consolas" w:cs="Consolas"/>
+                <w:color w:val="000000"/>
+                <w:sz w:val="19"/>
+                <w:szCs w:val="19"/>
+                <w:highlight w:val="white"/>
+                <w:lang w:val="vi-VN"/>
+              </w:rPr>
+              <w:t xml:space="preserve">    </w:t>
+            </w:r>
+            <w:r>
+              <w:rPr>
+                <w:rFonts w:ascii="Consolas" w:hAnsi="Consolas" w:cs="Consolas"/>
+                <w:color w:val="2E75B6"/>
+                <w:sz w:val="19"/>
+                <w:szCs w:val="19"/>
+                <w:highlight w:val="white"/>
+                <w:lang w:val="vi-VN"/>
+              </w:rPr>
+              <w:t>"LastModified"</w:t>
+            </w:r>
+            <w:r>
+              <w:rPr>
+                <w:rFonts w:ascii="Consolas" w:hAnsi="Consolas" w:cs="Consolas"/>
+                <w:color w:val="000000"/>
+                <w:sz w:val="19"/>
+                <w:szCs w:val="19"/>
+                <w:highlight w:val="white"/>
+                <w:lang w:val="vi-VN"/>
+              </w:rPr>
+              <w:t>: 0,</w:t>
+            </w:r>
+          </w:p>
+          <w:p>
+            <w:pPr>
+              <w:autoSpaceDE w:val="0"/>
+              <w:autoSpaceDN w:val="0"/>
+              <w:adjustRightInd w:val="0"/>
+              <w:rPr>
+                <w:rFonts w:ascii="Consolas" w:hAnsi="Consolas" w:cs="Consolas"/>
+                <w:color w:val="000000"/>
+                <w:sz w:val="19"/>
+                <w:szCs w:val="19"/>
+                <w:highlight w:val="white"/>
+                <w:lang w:val="vi-VN"/>
+              </w:rPr>
+            </w:pPr>
+            <w:r>
+              <w:rPr>
+                <w:rFonts w:ascii="Consolas" w:hAnsi="Consolas" w:cs="Consolas"/>
+                <w:color w:val="000000"/>
+                <w:sz w:val="19"/>
+                <w:szCs w:val="19"/>
+                <w:highlight w:val="white"/>
+                <w:lang w:val="vi-VN"/>
+              </w:rPr>
+              <w:t xml:space="preserve">    </w:t>
+            </w:r>
+            <w:r>
+              <w:rPr>
+                <w:rFonts w:ascii="Consolas" w:hAnsi="Consolas" w:cs="Consolas"/>
+                <w:color w:val="2E75B6"/>
+                <w:sz w:val="19"/>
+                <w:szCs w:val="19"/>
+                <w:highlight w:val="white"/>
+                <w:lang w:val="vi-VN"/>
+              </w:rPr>
+              <w:t>"Note"</w:t>
+            </w:r>
+            <w:r>
+              <w:rPr>
+                <w:rFonts w:ascii="Consolas" w:hAnsi="Consolas" w:cs="Consolas"/>
+                <w:color w:val="000000"/>
+                <w:sz w:val="19"/>
+                <w:szCs w:val="19"/>
+                <w:highlight w:val="white"/>
+                <w:lang w:val="vi-VN"/>
+              </w:rPr>
+              <w:t xml:space="preserve">: </w:t>
+            </w:r>
+            <w:r>
+              <w:rPr>
+                <w:rFonts w:ascii="Consolas" w:hAnsi="Consolas" w:cs="Consolas"/>
+                <w:color w:val="A31515"/>
+                <w:sz w:val="19"/>
+                <w:szCs w:val="19"/>
+                <w:highlight w:val="white"/>
+                <w:lang w:val="vi-VN"/>
+              </w:rPr>
+              <w:t>""</w:t>
+            </w:r>
+            <w:r>
+              <w:rPr>
+                <w:rFonts w:ascii="Consolas" w:hAnsi="Consolas" w:cs="Consolas"/>
+                <w:color w:val="000000"/>
+                <w:sz w:val="19"/>
+                <w:szCs w:val="19"/>
+                <w:highlight w:val="white"/>
+                <w:lang w:val="vi-VN"/>
+              </w:rPr>
+              <w:t>,</w:t>
+            </w:r>
+          </w:p>
+          <w:p>
+            <w:pPr>
+              <w:autoSpaceDE w:val="0"/>
+              <w:autoSpaceDN w:val="0"/>
+              <w:adjustRightInd w:val="0"/>
+              <w:rPr>
+                <w:rFonts w:ascii="Consolas" w:hAnsi="Consolas" w:cs="Consolas"/>
+                <w:color w:val="000000"/>
+                <w:sz w:val="19"/>
+                <w:szCs w:val="19"/>
+                <w:highlight w:val="white"/>
+                <w:lang w:val="vi-VN"/>
+              </w:rPr>
+            </w:pPr>
+            <w:r>
+              <w:rPr>
+                <w:rFonts w:ascii="Consolas" w:hAnsi="Consolas" w:cs="Consolas"/>
+                <w:color w:val="000000"/>
+                <w:sz w:val="19"/>
+                <w:szCs w:val="19"/>
+                <w:highlight w:val="white"/>
+                <w:lang w:val="vi-VN"/>
+              </w:rPr>
+              <w:t xml:space="preserve">    </w:t>
+            </w:r>
+            <w:r>
+              <w:rPr>
+                <w:rFonts w:ascii="Consolas" w:hAnsi="Consolas" w:cs="Consolas"/>
+                <w:color w:val="2E75B6"/>
+                <w:sz w:val="19"/>
+                <w:szCs w:val="19"/>
+                <w:highlight w:val="white"/>
+                <w:lang w:val="vi-VN"/>
+              </w:rPr>
+              <w:t>"Rate"</w:t>
+            </w:r>
+            <w:r>
+              <w:rPr>
+                <w:rFonts w:ascii="Consolas" w:hAnsi="Consolas" w:cs="Consolas"/>
+                <w:color w:val="000000"/>
+                <w:sz w:val="19"/>
+                <w:szCs w:val="19"/>
+                <w:highlight w:val="white"/>
+                <w:lang w:val="vi-VN"/>
+              </w:rPr>
+              <w:t>: 0</w:t>
+            </w:r>
+          </w:p>
+          <w:p>
+            <w:pPr>
+              <w:autoSpaceDE w:val="0"/>
+              <w:autoSpaceDN w:val="0"/>
+              <w:adjustRightInd w:val="0"/>
+              <w:rPr>
+                <w:rFonts w:ascii="Consolas" w:hAnsi="Consolas" w:cs="Consolas"/>
+                <w:color w:val="000000"/>
+                <w:sz w:val="19"/>
+                <w:szCs w:val="19"/>
+                <w:highlight w:val="white"/>
+                <w:lang w:val="vi-VN"/>
+              </w:rPr>
+            </w:pPr>
+            <w:r>
+              <w:rPr>
+                <w:rFonts w:ascii="Consolas" w:hAnsi="Consolas" w:cs="Consolas"/>
+                <w:color w:val="000000"/>
+                <w:sz w:val="19"/>
+                <w:szCs w:val="19"/>
+                <w:highlight w:val="white"/>
+                <w:lang w:val="vi-VN"/>
+              </w:rPr>
+              <w:t xml:space="preserve">  }</w:t>
+            </w:r>
+          </w:p>
+          <w:p>
+            <w:pPr>
+              <w:autoSpaceDE w:val="0"/>
+              <w:autoSpaceDN w:val="0"/>
+              <w:adjustRightInd w:val="0"/>
+              <w:rPr>
+                <w:rFonts w:ascii="Times New Roman" w:hAnsi="Times New Roman" w:cs="Times New Roman"/>
+                <w:color w:val="000000" w:themeColor="text1"/>
+                <w:sz w:val="20"/>
+                <w:szCs w:val="20"/>
+              </w:rPr>
+            </w:pPr>
+            <w:r>
+              <w:rPr>
+                <w:rFonts w:ascii="Consolas" w:hAnsi="Consolas" w:cs="Consolas"/>
+                <w:color w:val="000000"/>
+                <w:sz w:val="19"/>
+                <w:szCs w:val="19"/>
+                <w:highlight w:val="white"/>
+                <w:lang w:val="vi-VN"/>
+              </w:rPr>
+              <w:t>}</w:t>
+            </w:r>
           </w:p>
         </w:tc>
       </w:tr>
@@ -8219,84 +9746,6 @@
     </w:p>
     <w:p>
       <w:pPr>
-        <w:ind w:left="360"/>
-        <w:rPr>
-          <w:rFonts w:ascii="Times New Roman" w:hAnsi="Times New Roman" w:cs="Times New Roman"/>
-          <w:color w:val="000000" w:themeColor="text1"/>
-          <w:sz w:val="20"/>
-          <w:szCs w:val="20"/>
-        </w:rPr>
-      </w:pPr>
-    </w:p>
-    <w:p>
-      <w:pPr>
-        <w:ind w:left="360"/>
-        <w:rPr>
-          <w:rFonts w:ascii="Times New Roman" w:hAnsi="Times New Roman" w:cs="Times New Roman"/>
-          <w:color w:val="000000" w:themeColor="text1"/>
-          <w:sz w:val="20"/>
-          <w:szCs w:val="20"/>
-        </w:rPr>
-      </w:pPr>
-    </w:p>
-    <w:p>
-      <w:pPr>
-        <w:ind w:left="360"/>
-        <w:rPr>
-          <w:rFonts w:ascii="Times New Roman" w:hAnsi="Times New Roman" w:cs="Times New Roman"/>
-          <w:color w:val="000000" w:themeColor="text1"/>
-          <w:sz w:val="20"/>
-          <w:szCs w:val="20"/>
-        </w:rPr>
-      </w:pPr>
-    </w:p>
-    <w:p>
-      <w:pPr>
-        <w:ind w:left="360"/>
-        <w:rPr>
-          <w:rFonts w:ascii="Times New Roman" w:hAnsi="Times New Roman" w:cs="Times New Roman"/>
-          <w:color w:val="000000" w:themeColor="text1"/>
-          <w:sz w:val="20"/>
-          <w:szCs w:val="20"/>
-        </w:rPr>
-      </w:pPr>
-    </w:p>
-    <w:p>
-      <w:pPr>
-        <w:ind w:left="360"/>
-        <w:rPr>
-          <w:rFonts w:ascii="Times New Roman" w:hAnsi="Times New Roman" w:cs="Times New Roman"/>
-          <w:color w:val="000000" w:themeColor="text1"/>
-          <w:sz w:val="20"/>
-          <w:szCs w:val="20"/>
-        </w:rPr>
-      </w:pPr>
-    </w:p>
-    <w:p>
-      <w:pPr>
-        <w:ind w:left="360"/>
-        <w:rPr>
-          <w:rFonts w:ascii="Times New Roman" w:hAnsi="Times New Roman" w:cs="Times New Roman"/>
-          <w:color w:val="000000" w:themeColor="text1"/>
-          <w:sz w:val="20"/>
-          <w:szCs w:val="20"/>
-        </w:rPr>
-      </w:pPr>
-    </w:p>
-    <w:p>
-      <w:pPr>
-        <w:ind w:left="360"/>
-        <w:rPr>
-          <w:rFonts w:ascii="Times New Roman" w:hAnsi="Times New Roman" w:cs="Times New Roman"/>
-          <w:color w:val="000000" w:themeColor="text1"/>
-          <w:sz w:val="20"/>
-          <w:szCs w:val="20"/>
-        </w:rPr>
-      </w:pPr>
-    </w:p>
-    <w:p>
-      <w:pPr>
-        <w:ind w:left="360"/>
         <w:rPr>
           <w:rFonts w:ascii="Times New Roman" w:hAnsi="Times New Roman" w:cs="Times New Roman"/>
           <w:color w:val="000000" w:themeColor="text1"/>
@@ -8371,11 +9820,11 @@
         <w:tblLook w:val="04A0" w:firstRow="1" w:lastRow="0" w:firstColumn="1" w:lastColumn="0" w:noHBand="0" w:noVBand="1"/>
       </w:tblPr>
       <w:tblGrid>
-        <w:gridCol w:w="1564"/>
-        <w:gridCol w:w="784"/>
+        <w:gridCol w:w="1563"/>
+        <w:gridCol w:w="794"/>
         <w:gridCol w:w="985"/>
-        <w:gridCol w:w="1096"/>
-        <w:gridCol w:w="6486"/>
+        <w:gridCol w:w="1095"/>
+        <w:gridCol w:w="6478"/>
       </w:tblGrid>
       <w:tr>
         <w:tc>
@@ -8508,8 +9957,6 @@
               </w:rPr>
               <w:t>/filter</w:t>
             </w:r>
-            <w:bookmarkStart w:id="0" w:name="_GoBack"/>
-            <w:bookmarkEnd w:id="0"/>
           </w:p>
         </w:tc>
       </w:tr>
@@ -9080,6 +10527,234 @@
                 <w:szCs w:val="20"/>
               </w:rPr>
               <w:t>Maximum rate of heart.</w:t>
+            </w:r>
+          </w:p>
+        </w:tc>
+      </w:tr>
+      <w:tr>
+        <w:tc>
+          <w:tcPr>
+            <w:tcW w:w="1573" w:type="dxa"/>
+            <w:shd w:val="clear" w:color="auto" w:fill="auto"/>
+          </w:tcPr>
+          <w:p>
+            <w:pPr>
+              <w:pStyle w:val="ListParagraph"/>
+              <w:ind w:left="0"/>
+              <w:jc w:val="center"/>
+              <w:rPr>
+                <w:rFonts w:ascii="Times New Roman" w:hAnsi="Times New Roman" w:cs="Times New Roman"/>
+                <w:color w:val="000000" w:themeColor="text1"/>
+                <w:sz w:val="20"/>
+                <w:szCs w:val="20"/>
+              </w:rPr>
+            </w:pPr>
+            <w:r>
+              <w:rPr>
+                <w:rFonts w:ascii="Times New Roman" w:hAnsi="Times New Roman" w:cs="Times New Roman"/>
+                <w:color w:val="000000" w:themeColor="text1"/>
+                <w:sz w:val="20"/>
+                <w:szCs w:val="20"/>
+              </w:rPr>
+              <w:t>BODY</w:t>
+            </w:r>
+          </w:p>
+        </w:tc>
+        <w:tc>
+          <w:tcPr>
+            <w:tcW w:w="1672" w:type="dxa"/>
+            <w:gridSpan w:val="2"/>
+            <w:shd w:val="clear" w:color="auto" w:fill="auto"/>
+            <w:vAlign w:val="center"/>
+          </w:tcPr>
+          <w:p>
+            <w:pPr>
+              <w:pStyle w:val="ListParagraph"/>
+              <w:ind w:left="0"/>
+              <w:rPr>
+                <w:rFonts w:ascii="Times New Roman" w:hAnsi="Times New Roman" w:cs="Times New Roman"/>
+                <w:b/>
+                <w:color w:val="000000" w:themeColor="text1"/>
+                <w:sz w:val="20"/>
+                <w:szCs w:val="20"/>
+              </w:rPr>
+            </w:pPr>
+            <w:r>
+              <w:rPr>
+                <w:rFonts w:ascii="Times New Roman" w:hAnsi="Times New Roman" w:cs="Times New Roman"/>
+                <w:b/>
+                <w:color w:val="000000" w:themeColor="text1"/>
+                <w:sz w:val="20"/>
+                <w:szCs w:val="20"/>
+              </w:rPr>
+              <w:t>MinTime</w:t>
+            </w:r>
+          </w:p>
+        </w:tc>
+        <w:tc>
+          <w:tcPr>
+            <w:tcW w:w="1100" w:type="dxa"/>
+            <w:shd w:val="clear" w:color="auto" w:fill="auto"/>
+          </w:tcPr>
+          <w:p>
+            <w:pPr>
+              <w:pStyle w:val="ListParagraph"/>
+              <w:ind w:left="0"/>
+              <w:jc w:val="center"/>
+              <w:rPr>
+                <w:rFonts w:ascii="Times New Roman" w:hAnsi="Times New Roman" w:cs="Times New Roman"/>
+                <w:color w:val="000000" w:themeColor="text1"/>
+                <w:sz w:val="20"/>
+                <w:szCs w:val="20"/>
+              </w:rPr>
+            </w:pPr>
+            <w:r>
+              <w:rPr>
+                <w:rFonts w:ascii="Times New Roman" w:hAnsi="Times New Roman" w:cs="Times New Roman"/>
+                <w:color w:val="000000" w:themeColor="text1"/>
+                <w:sz w:val="20"/>
+                <w:szCs w:val="20"/>
+              </w:rPr>
+              <w:t>double</w:t>
+            </w:r>
+          </w:p>
+        </w:tc>
+        <w:tc>
+          <w:tcPr>
+            <w:tcW w:w="6570" w:type="dxa"/>
+            <w:shd w:val="clear" w:color="auto" w:fill="auto"/>
+          </w:tcPr>
+          <w:p>
+            <w:pPr>
+              <w:rPr>
+                <w:rFonts w:ascii="Times New Roman" w:hAnsi="Times New Roman" w:cs="Times New Roman"/>
+                <w:color w:val="000000" w:themeColor="text1"/>
+                <w:sz w:val="20"/>
+                <w:szCs w:val="20"/>
+              </w:rPr>
+            </w:pPr>
+            <w:r>
+              <w:rPr>
+                <w:rFonts w:ascii="Times New Roman" w:hAnsi="Times New Roman" w:cs="Times New Roman"/>
+                <w:color w:val="000000" w:themeColor="text1"/>
+                <w:sz w:val="20"/>
+                <w:szCs w:val="20"/>
+              </w:rPr>
+              <w:t>Time after which measurement was done.</w:t>
+            </w:r>
+          </w:p>
+        </w:tc>
+      </w:tr>
+      <w:tr>
+        <w:tc>
+          <w:tcPr>
+            <w:tcW w:w="1573" w:type="dxa"/>
+            <w:shd w:val="clear" w:color="auto" w:fill="auto"/>
+          </w:tcPr>
+          <w:p>
+            <w:pPr>
+              <w:pStyle w:val="ListParagraph"/>
+              <w:ind w:left="0"/>
+              <w:jc w:val="center"/>
+              <w:rPr>
+                <w:rFonts w:ascii="Times New Roman" w:hAnsi="Times New Roman" w:cs="Times New Roman"/>
+                <w:color w:val="000000" w:themeColor="text1"/>
+                <w:sz w:val="20"/>
+                <w:szCs w:val="20"/>
+              </w:rPr>
+            </w:pPr>
+            <w:r>
+              <w:rPr>
+                <w:rFonts w:ascii="Times New Roman" w:hAnsi="Times New Roman" w:cs="Times New Roman"/>
+                <w:color w:val="000000" w:themeColor="text1"/>
+                <w:sz w:val="20"/>
+                <w:szCs w:val="20"/>
+              </w:rPr>
+              <w:t>BODY</w:t>
+            </w:r>
+          </w:p>
+        </w:tc>
+        <w:tc>
+          <w:tcPr>
+            <w:tcW w:w="1672" w:type="dxa"/>
+            <w:gridSpan w:val="2"/>
+            <w:shd w:val="clear" w:color="auto" w:fill="auto"/>
+            <w:vAlign w:val="center"/>
+          </w:tcPr>
+          <w:p>
+            <w:pPr>
+              <w:pStyle w:val="ListParagraph"/>
+              <w:ind w:left="0"/>
+              <w:rPr>
+                <w:rFonts w:ascii="Times New Roman" w:hAnsi="Times New Roman" w:cs="Times New Roman"/>
+                <w:b/>
+                <w:color w:val="000000" w:themeColor="text1"/>
+                <w:sz w:val="20"/>
+                <w:szCs w:val="20"/>
+              </w:rPr>
+            </w:pPr>
+            <w:r>
+              <w:rPr>
+                <w:rFonts w:ascii="Times New Roman" w:hAnsi="Times New Roman" w:cs="Times New Roman"/>
+                <w:b/>
+                <w:color w:val="000000" w:themeColor="text1"/>
+                <w:sz w:val="20"/>
+                <w:szCs w:val="20"/>
+              </w:rPr>
+              <w:t>MaxTime</w:t>
+            </w:r>
+          </w:p>
+        </w:tc>
+        <w:tc>
+          <w:tcPr>
+            <w:tcW w:w="1100" w:type="dxa"/>
+            <w:shd w:val="clear" w:color="auto" w:fill="auto"/>
+          </w:tcPr>
+          <w:p>
+            <w:pPr>
+              <w:pStyle w:val="ListParagraph"/>
+              <w:ind w:left="0"/>
+              <w:jc w:val="center"/>
+              <w:rPr>
+                <w:rFonts w:ascii="Times New Roman" w:hAnsi="Times New Roman" w:cs="Times New Roman"/>
+                <w:color w:val="000000" w:themeColor="text1"/>
+                <w:sz w:val="20"/>
+                <w:szCs w:val="20"/>
+              </w:rPr>
+            </w:pPr>
+            <w:r>
+              <w:rPr>
+                <w:rFonts w:ascii="Times New Roman" w:hAnsi="Times New Roman" w:cs="Times New Roman"/>
+                <w:color w:val="000000" w:themeColor="text1"/>
+                <w:sz w:val="20"/>
+                <w:szCs w:val="20"/>
+              </w:rPr>
+              <w:t>double</w:t>
+            </w:r>
+          </w:p>
+        </w:tc>
+        <w:tc>
+          <w:tcPr>
+            <w:tcW w:w="6570" w:type="dxa"/>
+            <w:shd w:val="clear" w:color="auto" w:fill="auto"/>
+          </w:tcPr>
+          <w:p>
+            <w:pPr>
+              <w:rPr>
+                <w:rFonts w:ascii="Times New Roman" w:hAnsi="Times New Roman" w:cs="Times New Roman"/>
+                <w:color w:val="000000" w:themeColor="text1"/>
+                <w:sz w:val="20"/>
+                <w:szCs w:val="20"/>
+              </w:rPr>
+            </w:pPr>
+            <w:r>
+              <w:rPr>
+                <w:rFonts w:ascii="Times New Roman" w:hAnsi="Times New Roman" w:cs="Times New Roman"/>
+                <w:color w:val="000000" w:themeColor="text1"/>
+                <w:sz w:val="20"/>
+                <w:szCs w:val="20"/>
+              </w:rPr>
+              <w:t>Time before which measurement had been done.</w:t>
             </w:r>
           </w:p>
         </w:tc>
@@ -9806,12 +11481,487 @@
               <w:autoSpaceDN w:val="0"/>
               <w:adjustRightInd w:val="0"/>
               <w:rPr>
-                <w:rFonts w:ascii="Times New Roman" w:hAnsi="Times New Roman" w:cs="Times New Roman"/>
-                <w:color w:val="000000" w:themeColor="text1"/>
-                <w:sz w:val="20"/>
-                <w:szCs w:val="20"/>
-              </w:rPr>
-            </w:pPr>
+                <w:rFonts w:ascii="Consolas" w:hAnsi="Consolas" w:cs="Consolas"/>
+                <w:color w:val="000000"/>
+                <w:sz w:val="19"/>
+                <w:szCs w:val="19"/>
+                <w:highlight w:val="white"/>
+                <w:lang w:val="vi-VN"/>
+              </w:rPr>
+            </w:pPr>
+            <w:r>
+              <w:rPr>
+                <w:rFonts w:ascii="Consolas" w:hAnsi="Consolas" w:cs="Consolas"/>
+                <w:color w:val="000000"/>
+                <w:sz w:val="19"/>
+                <w:szCs w:val="19"/>
+                <w:highlight w:val="white"/>
+                <w:lang w:val="vi-VN"/>
+              </w:rPr>
+              <w:t>{</w:t>
+            </w:r>
+          </w:p>
+          <w:p>
+            <w:pPr>
+              <w:autoSpaceDE w:val="0"/>
+              <w:autoSpaceDN w:val="0"/>
+              <w:adjustRightInd w:val="0"/>
+              <w:rPr>
+                <w:rFonts w:ascii="Consolas" w:hAnsi="Consolas" w:cs="Consolas"/>
+                <w:color w:val="000000"/>
+                <w:sz w:val="19"/>
+                <w:szCs w:val="19"/>
+                <w:highlight w:val="white"/>
+                <w:lang w:val="vi-VN"/>
+              </w:rPr>
+            </w:pPr>
+            <w:r>
+              <w:rPr>
+                <w:rFonts w:ascii="Consolas" w:hAnsi="Consolas" w:cs="Consolas"/>
+                <w:color w:val="000000"/>
+                <w:sz w:val="19"/>
+                <w:szCs w:val="19"/>
+                <w:highlight w:val="white"/>
+                <w:lang w:val="vi-VN"/>
+              </w:rPr>
+              <w:t xml:space="preserve">  </w:t>
+            </w:r>
+            <w:r>
+              <w:rPr>
+                <w:rFonts w:ascii="Consolas" w:hAnsi="Consolas" w:cs="Consolas"/>
+                <w:color w:val="2E75B6"/>
+                <w:sz w:val="19"/>
+                <w:szCs w:val="19"/>
+                <w:highlight w:val="white"/>
+                <w:lang w:val="vi-VN"/>
+              </w:rPr>
+              <w:t>"Heartbeats"</w:t>
+            </w:r>
+            <w:r>
+              <w:rPr>
+                <w:rFonts w:ascii="Consolas" w:hAnsi="Consolas" w:cs="Consolas"/>
+                <w:color w:val="000000"/>
+                <w:sz w:val="19"/>
+                <w:szCs w:val="19"/>
+                <w:highlight w:val="white"/>
+                <w:lang w:val="vi-VN"/>
+              </w:rPr>
+              <w:t>: [</w:t>
+            </w:r>
+          </w:p>
+          <w:p>
+            <w:pPr>
+              <w:autoSpaceDE w:val="0"/>
+              <w:autoSpaceDN w:val="0"/>
+              <w:adjustRightInd w:val="0"/>
+              <w:rPr>
+                <w:rFonts w:ascii="Consolas" w:hAnsi="Consolas" w:cs="Consolas"/>
+                <w:color w:val="000000"/>
+                <w:sz w:val="19"/>
+                <w:szCs w:val="19"/>
+                <w:highlight w:val="white"/>
+                <w:lang w:val="vi-VN"/>
+              </w:rPr>
+            </w:pPr>
+            <w:r>
+              <w:rPr>
+                <w:rFonts w:ascii="Consolas" w:hAnsi="Consolas" w:cs="Consolas"/>
+                <w:color w:val="000000"/>
+                <w:sz w:val="19"/>
+                <w:szCs w:val="19"/>
+                <w:highlight w:val="white"/>
+                <w:lang w:val="vi-VN"/>
+              </w:rPr>
+              <w:t xml:space="preserve">    {</w:t>
+            </w:r>
+          </w:p>
+          <w:p>
+            <w:pPr>
+              <w:autoSpaceDE w:val="0"/>
+              <w:autoSpaceDN w:val="0"/>
+              <w:adjustRightInd w:val="0"/>
+              <w:rPr>
+                <w:rFonts w:ascii="Consolas" w:hAnsi="Consolas" w:cs="Consolas"/>
+                <w:color w:val="000000"/>
+                <w:sz w:val="19"/>
+                <w:szCs w:val="19"/>
+                <w:highlight w:val="white"/>
+                <w:lang w:val="vi-VN"/>
+              </w:rPr>
+            </w:pPr>
+            <w:r>
+              <w:rPr>
+                <w:rFonts w:ascii="Consolas" w:hAnsi="Consolas" w:cs="Consolas"/>
+                <w:color w:val="000000"/>
+                <w:sz w:val="19"/>
+                <w:szCs w:val="19"/>
+                <w:highlight w:val="white"/>
+                <w:lang w:val="vi-VN"/>
+              </w:rPr>
+              <w:t xml:space="preserve">      </w:t>
+            </w:r>
+            <w:r>
+              <w:rPr>
+                <w:rFonts w:ascii="Consolas" w:hAnsi="Consolas" w:cs="Consolas"/>
+                <w:color w:val="2E75B6"/>
+                <w:sz w:val="19"/>
+                <w:szCs w:val="19"/>
+                <w:highlight w:val="white"/>
+                <w:lang w:val="vi-VN"/>
+              </w:rPr>
+              <w:t>"Id"</w:t>
+            </w:r>
+            <w:r>
+              <w:rPr>
+                <w:rFonts w:ascii="Consolas" w:hAnsi="Consolas" w:cs="Consolas"/>
+                <w:color w:val="000000"/>
+                <w:sz w:val="19"/>
+                <w:szCs w:val="19"/>
+                <w:highlight w:val="white"/>
+                <w:lang w:val="vi-VN"/>
+              </w:rPr>
+              <w:t>: 0,</w:t>
+            </w:r>
+          </w:p>
+          <w:p>
+            <w:pPr>
+              <w:autoSpaceDE w:val="0"/>
+              <w:autoSpaceDN w:val="0"/>
+              <w:adjustRightInd w:val="0"/>
+              <w:rPr>
+                <w:rFonts w:ascii="Consolas" w:hAnsi="Consolas" w:cs="Consolas"/>
+                <w:color w:val="000000"/>
+                <w:sz w:val="19"/>
+                <w:szCs w:val="19"/>
+                <w:highlight w:val="white"/>
+                <w:lang w:val="vi-VN"/>
+              </w:rPr>
+            </w:pPr>
+            <w:r>
+              <w:rPr>
+                <w:rFonts w:ascii="Consolas" w:hAnsi="Consolas" w:cs="Consolas"/>
+                <w:color w:val="000000"/>
+                <w:sz w:val="19"/>
+                <w:szCs w:val="19"/>
+                <w:highlight w:val="white"/>
+                <w:lang w:val="vi-VN"/>
+              </w:rPr>
+              <w:t xml:space="preserve">      </w:t>
+            </w:r>
+            <w:r>
+              <w:rPr>
+                <w:rFonts w:ascii="Consolas" w:hAnsi="Consolas" w:cs="Consolas"/>
+                <w:color w:val="2E75B6"/>
+                <w:sz w:val="19"/>
+                <w:szCs w:val="19"/>
+                <w:highlight w:val="white"/>
+                <w:lang w:val="vi-VN"/>
+              </w:rPr>
+              <w:t>"Rate"</w:t>
+            </w:r>
+            <w:r>
+              <w:rPr>
+                <w:rFonts w:ascii="Consolas" w:hAnsi="Consolas" w:cs="Consolas"/>
+                <w:color w:val="000000"/>
+                <w:sz w:val="19"/>
+                <w:szCs w:val="19"/>
+                <w:highlight w:val="white"/>
+                <w:lang w:val="vi-VN"/>
+              </w:rPr>
+              <w:t>: 0,</w:t>
+            </w:r>
+          </w:p>
+          <w:p>
+            <w:pPr>
+              <w:autoSpaceDE w:val="0"/>
+              <w:autoSpaceDN w:val="0"/>
+              <w:adjustRightInd w:val="0"/>
+              <w:rPr>
+                <w:rFonts w:ascii="Consolas" w:hAnsi="Consolas" w:cs="Consolas"/>
+                <w:color w:val="000000"/>
+                <w:sz w:val="19"/>
+                <w:szCs w:val="19"/>
+                <w:highlight w:val="white"/>
+                <w:lang w:val="vi-VN"/>
+              </w:rPr>
+            </w:pPr>
+            <w:r>
+              <w:rPr>
+                <w:rFonts w:ascii="Consolas" w:hAnsi="Consolas" w:cs="Consolas"/>
+                <w:color w:val="000000"/>
+                <w:sz w:val="19"/>
+                <w:szCs w:val="19"/>
+                <w:highlight w:val="white"/>
+                <w:lang w:val="vi-VN"/>
+              </w:rPr>
+              <w:t xml:space="preserve">      </w:t>
+            </w:r>
+            <w:r>
+              <w:rPr>
+                <w:rFonts w:ascii="Consolas" w:hAnsi="Consolas" w:cs="Consolas"/>
+                <w:color w:val="2E75B6"/>
+                <w:sz w:val="19"/>
+                <w:szCs w:val="19"/>
+                <w:highlight w:val="white"/>
+                <w:lang w:val="vi-VN"/>
+              </w:rPr>
+              <w:t>"Note"</w:t>
+            </w:r>
+            <w:r>
+              <w:rPr>
+                <w:rFonts w:ascii="Consolas" w:hAnsi="Consolas" w:cs="Consolas"/>
+                <w:color w:val="000000"/>
+                <w:sz w:val="19"/>
+                <w:szCs w:val="19"/>
+                <w:highlight w:val="white"/>
+                <w:lang w:val="vi-VN"/>
+              </w:rPr>
+              <w:t xml:space="preserve">: </w:t>
+            </w:r>
+            <w:r>
+              <w:rPr>
+                <w:rFonts w:ascii="Consolas" w:hAnsi="Consolas" w:cs="Consolas"/>
+                <w:color w:val="A31515"/>
+                <w:sz w:val="19"/>
+                <w:szCs w:val="19"/>
+                <w:highlight w:val="white"/>
+                <w:lang w:val="vi-VN"/>
+              </w:rPr>
+              <w:t>""</w:t>
+            </w:r>
+            <w:r>
+              <w:rPr>
+                <w:rFonts w:ascii="Consolas" w:hAnsi="Consolas" w:cs="Consolas"/>
+                <w:color w:val="000000"/>
+                <w:sz w:val="19"/>
+                <w:szCs w:val="19"/>
+                <w:highlight w:val="white"/>
+                <w:lang w:val="vi-VN"/>
+              </w:rPr>
+              <w:t>,</w:t>
+            </w:r>
+          </w:p>
+          <w:p>
+            <w:pPr>
+              <w:autoSpaceDE w:val="0"/>
+              <w:autoSpaceDN w:val="0"/>
+              <w:adjustRightInd w:val="0"/>
+              <w:rPr>
+                <w:rFonts w:ascii="Consolas" w:hAnsi="Consolas" w:cs="Consolas"/>
+                <w:color w:val="000000"/>
+                <w:sz w:val="19"/>
+                <w:szCs w:val="19"/>
+                <w:highlight w:val="white"/>
+                <w:lang w:val="vi-VN"/>
+              </w:rPr>
+            </w:pPr>
+            <w:r>
+              <w:rPr>
+                <w:rFonts w:ascii="Consolas" w:hAnsi="Consolas" w:cs="Consolas"/>
+                <w:color w:val="000000"/>
+                <w:sz w:val="19"/>
+                <w:szCs w:val="19"/>
+                <w:highlight w:val="white"/>
+                <w:lang w:val="vi-VN"/>
+              </w:rPr>
+              <w:t xml:space="preserve">      </w:t>
+            </w:r>
+            <w:r>
+              <w:rPr>
+                <w:rFonts w:ascii="Consolas" w:hAnsi="Consolas" w:cs="Consolas"/>
+                <w:color w:val="2E75B6"/>
+                <w:sz w:val="19"/>
+                <w:szCs w:val="19"/>
+                <w:highlight w:val="white"/>
+                <w:lang w:val="vi-VN"/>
+              </w:rPr>
+              <w:t>"Created"</w:t>
+            </w:r>
+            <w:r>
+              <w:rPr>
+                <w:rFonts w:ascii="Consolas" w:hAnsi="Consolas" w:cs="Consolas"/>
+                <w:color w:val="000000"/>
+                <w:sz w:val="19"/>
+                <w:szCs w:val="19"/>
+                <w:highlight w:val="white"/>
+                <w:lang w:val="vi-VN"/>
+              </w:rPr>
+              <w:t>: 0,</w:t>
+            </w:r>
+          </w:p>
+          <w:p>
+            <w:pPr>
+              <w:autoSpaceDE w:val="0"/>
+              <w:autoSpaceDN w:val="0"/>
+              <w:adjustRightInd w:val="0"/>
+              <w:rPr>
+                <w:rFonts w:ascii="Consolas" w:hAnsi="Consolas" w:cs="Consolas"/>
+                <w:color w:val="000000"/>
+                <w:sz w:val="19"/>
+                <w:szCs w:val="19"/>
+                <w:highlight w:val="white"/>
+                <w:lang w:val="vi-VN"/>
+              </w:rPr>
+            </w:pPr>
+            <w:r>
+              <w:rPr>
+                <w:rFonts w:ascii="Consolas" w:hAnsi="Consolas" w:cs="Consolas"/>
+                <w:color w:val="000000"/>
+                <w:sz w:val="19"/>
+                <w:szCs w:val="19"/>
+                <w:highlight w:val="white"/>
+                <w:lang w:val="vi-VN"/>
+              </w:rPr>
+              <w:t xml:space="preserve">      </w:t>
+            </w:r>
+            <w:r>
+              <w:rPr>
+                <w:rFonts w:ascii="Consolas" w:hAnsi="Consolas" w:cs="Consolas"/>
+                <w:color w:val="2E75B6"/>
+                <w:sz w:val="19"/>
+                <w:szCs w:val="19"/>
+                <w:highlight w:val="white"/>
+                <w:lang w:val="vi-VN"/>
+              </w:rPr>
+              <w:t>"LastModified"</w:t>
+            </w:r>
+            <w:r>
+              <w:rPr>
+                <w:rFonts w:ascii="Consolas" w:hAnsi="Consolas" w:cs="Consolas"/>
+                <w:color w:val="000000"/>
+                <w:sz w:val="19"/>
+                <w:szCs w:val="19"/>
+                <w:highlight w:val="white"/>
+                <w:lang w:val="vi-VN"/>
+              </w:rPr>
+              <w:t>: 0</w:t>
+            </w:r>
+          </w:p>
+          <w:p>
+            <w:pPr>
+              <w:autoSpaceDE w:val="0"/>
+              <w:autoSpaceDN w:val="0"/>
+              <w:adjustRightInd w:val="0"/>
+              <w:rPr>
+                <w:rFonts w:ascii="Consolas" w:hAnsi="Consolas" w:cs="Consolas"/>
+                <w:color w:val="000000"/>
+                <w:sz w:val="19"/>
+                <w:szCs w:val="19"/>
+                <w:highlight w:val="white"/>
+                <w:lang w:val="vi-VN"/>
+              </w:rPr>
+            </w:pPr>
+            <w:r>
+              <w:rPr>
+                <w:rFonts w:ascii="Consolas" w:hAnsi="Consolas" w:cs="Consolas"/>
+                <w:color w:val="000000"/>
+                <w:sz w:val="19"/>
+                <w:szCs w:val="19"/>
+                <w:highlight w:val="white"/>
+                <w:lang w:val="vi-VN"/>
+              </w:rPr>
+              <w:t xml:space="preserve">    }</w:t>
+            </w:r>
+          </w:p>
+          <w:p>
+            <w:pPr>
+              <w:autoSpaceDE w:val="0"/>
+              <w:autoSpaceDN w:val="0"/>
+              <w:adjustRightInd w:val="0"/>
+              <w:rPr>
+                <w:rFonts w:ascii="Consolas" w:hAnsi="Consolas" w:cs="Consolas"/>
+                <w:color w:val="000000"/>
+                <w:sz w:val="19"/>
+                <w:szCs w:val="19"/>
+                <w:highlight w:val="white"/>
+                <w:lang w:val="vi-VN"/>
+              </w:rPr>
+            </w:pPr>
+            <w:r>
+              <w:rPr>
+                <w:rFonts w:ascii="Consolas" w:hAnsi="Consolas" w:cs="Consolas"/>
+                <w:color w:val="000000"/>
+                <w:sz w:val="19"/>
+                <w:szCs w:val="19"/>
+                <w:highlight w:val="white"/>
+                <w:lang w:val="vi-VN"/>
+              </w:rPr>
+              <w:t xml:space="preserve">  ],</w:t>
+            </w:r>
+          </w:p>
+          <w:p>
+            <w:pPr>
+              <w:autoSpaceDE w:val="0"/>
+              <w:autoSpaceDN w:val="0"/>
+              <w:adjustRightInd w:val="0"/>
+              <w:rPr>
+                <w:rFonts w:ascii="Consolas" w:hAnsi="Consolas" w:cs="Consolas"/>
+                <w:color w:val="000000"/>
+                <w:sz w:val="19"/>
+                <w:szCs w:val="19"/>
+                <w:highlight w:val="white"/>
+                <w:lang w:val="vi-VN"/>
+              </w:rPr>
+            </w:pPr>
+            <w:r>
+              <w:rPr>
+                <w:rFonts w:ascii="Consolas" w:hAnsi="Consolas" w:cs="Consolas"/>
+                <w:color w:val="000000"/>
+                <w:sz w:val="19"/>
+                <w:szCs w:val="19"/>
+                <w:highlight w:val="white"/>
+                <w:lang w:val="vi-VN"/>
+              </w:rPr>
+              <w:t xml:space="preserve">  </w:t>
+            </w:r>
+            <w:r>
+              <w:rPr>
+                <w:rFonts w:ascii="Consolas" w:hAnsi="Consolas" w:cs="Consolas"/>
+                <w:color w:val="2E75B6"/>
+                <w:sz w:val="19"/>
+                <w:szCs w:val="19"/>
+                <w:highlight w:val="white"/>
+                <w:lang w:val="vi-VN"/>
+              </w:rPr>
+              <w:t>"Total"</w:t>
+            </w:r>
+            <w:r>
+              <w:rPr>
+                <w:rFonts w:ascii="Consolas" w:hAnsi="Consolas" w:cs="Consolas"/>
+                <w:color w:val="000000"/>
+                <w:sz w:val="19"/>
+                <w:szCs w:val="19"/>
+                <w:highlight w:val="white"/>
+                <w:lang w:val="vi-VN"/>
+              </w:rPr>
+              <w:t>: 0</w:t>
+            </w:r>
+          </w:p>
+          <w:p>
+            <w:pPr>
+              <w:autoSpaceDE w:val="0"/>
+              <w:autoSpaceDN w:val="0"/>
+              <w:adjustRightInd w:val="0"/>
+              <w:rPr>
+                <w:rFonts w:ascii="Times New Roman" w:hAnsi="Times New Roman" w:cs="Times New Roman"/>
+                <w:color w:val="000000" w:themeColor="text1"/>
+                <w:sz w:val="20"/>
+                <w:szCs w:val="20"/>
+              </w:rPr>
+            </w:pPr>
+            <w:r>
+              <w:rPr>
+                <w:rFonts w:ascii="Consolas" w:hAnsi="Consolas" w:cs="Consolas"/>
+                <w:color w:val="000000"/>
+                <w:sz w:val="19"/>
+                <w:szCs w:val="19"/>
+                <w:highlight w:val="white"/>
+                <w:lang w:val="vi-VN"/>
+              </w:rPr>
+              <w:t>}</w:t>
+            </w:r>
+            <w:bookmarkStart w:id="0" w:name="_GoBack"/>
+            <w:bookmarkEnd w:id="0"/>
           </w:p>
         </w:tc>
       </w:tr>

</xml_diff>